<commit_message>
Actualizacion Caso de Prueba 002
Copmpletado los datos de las tablas para las pruebas, solo falta la ejecucion de esas pruebas.
</commit_message>
<xml_diff>
--- a/Pruebas/Casos de Prueba/CP002 – ABM Tipificaciones de Valoracion.docx
+++ b/Pruebas/Casos de Prueba/CP002 – ABM Tipificaciones de Valoracion.docx
@@ -3637,8 +3637,6 @@
       <w:r>
         <w:t>específico</w:t>
       </w:r>
-      <w:bookmarkStart w:id="21" w:name="_GoBack"/>
-      <w:bookmarkEnd w:id="21"/>
       <w:r>
         <w:t xml:space="preserve"> y correcto; una prueba para una valoración sin vencimiento; pruebas de las combinaciones posibles de los diferentes elementos de </w:t>
       </w:r>
@@ -3715,11 +3713,11 @@
       <w:pPr>
         <w:pStyle w:val="PSI-Ttulo3"/>
       </w:pPr>
-      <w:bookmarkStart w:id="22" w:name="_Toc497361388"/>
+      <w:bookmarkStart w:id="21" w:name="_Toc497361388"/>
       <w:r>
         <w:t>Resultado esperado</w:t>
       </w:r>
-      <w:bookmarkEnd w:id="22"/>
+      <w:bookmarkEnd w:id="21"/>
     </w:p>
     <w:p>
       <w:pPr>
@@ -3800,11 +3798,11 @@
       <w:pPr>
         <w:pStyle w:val="PSI-Ttulo3"/>
       </w:pPr>
-      <w:bookmarkStart w:id="23" w:name="_Toc497361389"/>
+      <w:bookmarkStart w:id="22" w:name="_Toc497361389"/>
       <w:r>
         <w:t>Evaluación de la Prueba</w:t>
       </w:r>
-      <w:bookmarkEnd w:id="23"/>
+      <w:bookmarkEnd w:id="22"/>
     </w:p>
     <w:p>
       <w:pPr>
@@ -3831,24 +3829,24 @@
         <w:pStyle w:val="PSI-Normal"/>
       </w:pPr>
     </w:p>
-    <w:p>
-      <w:pPr>
-        <w:pStyle w:val="PSI-Normal"/>
-      </w:pPr>
-    </w:p>
     <w:tbl>
       <w:tblPr>
         <w:tblStyle w:val="Cuadrculamedia1-nfasis3"/>
-        <w:tblW w:w="9782" w:type="dxa"/>
-        <w:tblInd w:w="-318" w:type="dxa"/>
+        <w:tblW w:w="11057" w:type="dxa"/>
+        <w:tblInd w:w="-1026" w:type="dxa"/>
+        <w:tblLayout w:type="fixed"/>
         <w:tblLook w:val="0280" w:firstRow="0" w:lastRow="0" w:firstColumn="1" w:lastColumn="0" w:noHBand="1" w:noVBand="0"/>
       </w:tblPr>
       <w:tblGrid>
-        <w:gridCol w:w="2337"/>
-        <w:gridCol w:w="2089"/>
-        <w:gridCol w:w="1726"/>
-        <w:gridCol w:w="1787"/>
-        <w:gridCol w:w="1843"/>
+        <w:gridCol w:w="992"/>
+        <w:gridCol w:w="993"/>
+        <w:gridCol w:w="1134"/>
+        <w:gridCol w:w="1005"/>
+        <w:gridCol w:w="1258"/>
+        <w:gridCol w:w="1139"/>
+        <w:gridCol w:w="1417"/>
+        <w:gridCol w:w="1364"/>
+        <w:gridCol w:w="1755"/>
       </w:tblGrid>
       <w:tr>
         <w:trPr>
@@ -3857,8 +3855,25 @@
         <w:tc>
           <w:tcPr>
             <w:cnfStyle w:val="001000000000" w:firstRow="0" w:lastRow="0" w:firstColumn="1" w:lastColumn="0" w:oddVBand="0" w:evenVBand="0" w:oddHBand="0" w:evenHBand="0" w:firstRowFirstColumn="0" w:firstRowLastColumn="0" w:lastRowFirstColumn="0" w:lastRowLastColumn="0"/>
-            <w:tcW w:w="7939" w:type="dxa"/>
-            <w:gridSpan w:val="4"/>
+            <w:tcW w:w="9302" w:type="dxa"/>
+            <w:gridSpan w:val="8"/>
+            <w:vAlign w:val="center"/>
+          </w:tcPr>
+          <w:p>
+            <w:pPr>
+              <w:ind w:left="0" w:firstLine="0"/>
+              <w:rPr>
+                <w:b w:val="0"/>
+                <w:i/>
+              </w:rPr>
+            </w:pPr>
+          </w:p>
+        </w:tc>
+        <w:tc>
+          <w:tcPr>
+            <w:cnfStyle w:val="000010000000" w:firstRow="0" w:lastRow="0" w:firstColumn="0" w:lastColumn="0" w:oddVBand="1" w:evenVBand="0" w:oddHBand="0" w:evenHBand="0" w:firstRowFirstColumn="0" w:firstRowLastColumn="0" w:lastRowFirstColumn="0" w:lastRowLastColumn="0"/>
+            <w:tcW w:w="1755" w:type="dxa"/>
+            <w:vMerge w:val="restart"/>
             <w:vAlign w:val="center"/>
           </w:tcPr>
           <w:p>
@@ -3866,32 +3881,14 @@
               <w:ind w:left="0" w:firstLine="0"/>
               <w:jc w:val="center"/>
               <w:rPr>
-                <w:b w:val="0"/>
-              </w:rPr>
-            </w:pPr>
-            <w:r>
-              <w:t>Valores</w:t>
-            </w:r>
-          </w:p>
-        </w:tc>
-        <w:tc>
-          <w:tcPr>
-            <w:cnfStyle w:val="000010000000" w:firstRow="0" w:lastRow="0" w:firstColumn="0" w:lastColumn="0" w:oddVBand="1" w:evenVBand="0" w:oddHBand="0" w:evenHBand="0" w:firstRowFirstColumn="0" w:firstRowLastColumn="0" w:lastRowFirstColumn="0" w:lastRowLastColumn="0"/>
-            <w:tcW w:w="1843" w:type="dxa"/>
-            <w:vMerge w:val="restart"/>
-            <w:vAlign w:val="center"/>
-          </w:tcPr>
-          <w:p>
-            <w:pPr>
-              <w:ind w:left="0" w:firstLine="0"/>
-              <w:jc w:val="center"/>
-              <w:rPr>
                 <w:b/>
+                <w:i/>
               </w:rPr>
             </w:pPr>
             <w:r>
               <w:rPr>
                 <w:b/>
+                <w:i/>
               </w:rPr>
               <w:t>Resultado</w:t>
             </w:r>
@@ -3905,13 +3902,11 @@
         <w:tc>
           <w:tcPr>
             <w:cnfStyle w:val="001000000000" w:firstRow="0" w:lastRow="0" w:firstColumn="1" w:lastColumn="0" w:oddVBand="0" w:evenVBand="0" w:oddHBand="0" w:evenHBand="0" w:firstRowFirstColumn="0" w:firstRowLastColumn="0" w:lastRowFirstColumn="0" w:lastRowLastColumn="0"/>
-            <w:tcW w:w="2337" w:type="dxa"/>
-            <w:vAlign w:val="center"/>
+            <w:tcW w:w="992" w:type="dxa"/>
           </w:tcPr>
           <w:p>
             <w:pPr>
               <w:ind w:left="0" w:firstLine="0"/>
-              <w:jc w:val="center"/>
             </w:pPr>
             <w:r>
               <w:t>Nombre</w:t>
@@ -3921,13 +3916,11 @@
         <w:tc>
           <w:tcPr>
             <w:cnfStyle w:val="000010000000" w:firstRow="0" w:lastRow="0" w:firstColumn="0" w:lastColumn="0" w:oddVBand="1" w:evenVBand="0" w:oddHBand="0" w:evenHBand="0" w:firstRowFirstColumn="0" w:firstRowLastColumn="0" w:lastRowFirstColumn="0" w:lastRowLastColumn="0"/>
-            <w:tcW w:w="2089" w:type="dxa"/>
-            <w:vAlign w:val="center"/>
+            <w:tcW w:w="993" w:type="dxa"/>
           </w:tcPr>
           <w:p>
             <w:pPr>
               <w:ind w:left="0" w:firstLine="0"/>
-              <w:jc w:val="center"/>
               <w:rPr>
                 <w:b/>
               </w:rPr>
@@ -3936,19 +3929,17 @@
               <w:rPr>
                 <w:b/>
               </w:rPr>
-              <w:t>Email Valoraciones</w:t>
-            </w:r>
-          </w:p>
-        </w:tc>
-        <w:tc>
-          <w:tcPr>
-            <w:tcW w:w="1726" w:type="dxa"/>
-            <w:vAlign w:val="center"/>
+              <w:t>Tipo</w:t>
+            </w:r>
+          </w:p>
+        </w:tc>
+        <w:tc>
+          <w:tcPr>
+            <w:tcW w:w="1134" w:type="dxa"/>
           </w:tcPr>
           <w:p>
             <w:pPr>
               <w:ind w:left="0" w:firstLine="0"/>
-              <w:jc w:val="center"/>
               <w:cnfStyle w:val="000000000000" w:firstRow="0" w:lastRow="0" w:firstColumn="0" w:lastColumn="0" w:oddVBand="0" w:evenVBand="0" w:oddHBand="0" w:evenHBand="0" w:firstRowFirstColumn="0" w:firstRowLastColumn="0" w:lastRowFirstColumn="0" w:lastRowLastColumn="0"/>
               <w:rPr>
                 <w:b/>
@@ -3958,20 +3949,47 @@
               <w:rPr>
                 <w:b/>
               </w:rPr>
-              <w:t>Encargado</w:t>
+              <w:t xml:space="preserve">Recibir </w:t>
+            </w:r>
+            <w:proofErr w:type="spellStart"/>
+            <w:r>
+              <w:rPr>
+                <w:b/>
+              </w:rPr>
+              <w:t>notif</w:t>
+            </w:r>
+            <w:proofErr w:type="spellEnd"/>
+            <w:r>
+              <w:rPr>
+                <w:b/>
+              </w:rPr>
+              <w:t>.</w:t>
+            </w:r>
+          </w:p>
+          <w:p>
+            <w:pPr>
+              <w:ind w:left="0" w:firstLine="0"/>
+              <w:cnfStyle w:val="000000000000" w:firstRow="0" w:lastRow="0" w:firstColumn="0" w:lastColumn="0" w:oddVBand="0" w:evenVBand="0" w:oddHBand="0" w:evenHBand="0" w:firstRowFirstColumn="0" w:firstRowLastColumn="0" w:lastRowFirstColumn="0" w:lastRowLastColumn="0"/>
+              <w:rPr>
+                <w:b/>
+              </w:rPr>
+            </w:pPr>
+            <w:r>
+              <w:rPr>
+                <w:b/>
+              </w:rPr>
+              <w:t>email</w:t>
             </w:r>
           </w:p>
         </w:tc>
         <w:tc>
           <w:tcPr>
             <w:cnfStyle w:val="000010000000" w:firstRow="0" w:lastRow="0" w:firstColumn="0" w:lastColumn="0" w:oddVBand="1" w:evenVBand="0" w:oddHBand="0" w:evenHBand="0" w:firstRowFirstColumn="0" w:firstRowLastColumn="0" w:lastRowFirstColumn="0" w:lastRowLastColumn="0"/>
-            <w:tcW w:w="1787" w:type="dxa"/>
-            <w:vAlign w:val="center"/>
+            <w:tcW w:w="1005" w:type="dxa"/>
           </w:tcPr>
           <w:p>
             <w:pPr>
               <w:ind w:left="0" w:firstLine="0"/>
-              <w:jc w:val="center"/>
               <w:rPr>
                 <w:b/>
               </w:rPr>
@@ -3980,13 +3998,97 @@
               <w:rPr>
                 <w:b/>
               </w:rPr>
-              <w:t>Numero Icono</w:t>
-            </w:r>
-          </w:p>
-        </w:tc>
-        <w:tc>
-          <w:tcPr>
-            <w:tcW w:w="1843" w:type="dxa"/>
+              <w:t>Permite foto</w:t>
+            </w:r>
+          </w:p>
+        </w:tc>
+        <w:tc>
+          <w:tcPr>
+            <w:tcW w:w="1258" w:type="dxa"/>
+          </w:tcPr>
+          <w:p>
+            <w:pPr>
+              <w:ind w:left="0" w:firstLine="0"/>
+              <w:cnfStyle w:val="000000000000" w:firstRow="0" w:lastRow="0" w:firstColumn="0" w:lastColumn="0" w:oddVBand="0" w:evenVBand="0" w:oddHBand="0" w:evenHBand="0" w:firstRowFirstColumn="0" w:firstRowLastColumn="0" w:lastRowFirstColumn="0" w:lastRowLastColumn="0"/>
+              <w:rPr>
+                <w:b/>
+              </w:rPr>
+            </w:pPr>
+            <w:r>
+              <w:rPr>
+                <w:b/>
+              </w:rPr>
+              <w:t xml:space="preserve">Permite descripción </w:t>
+            </w:r>
+          </w:p>
+        </w:tc>
+        <w:tc>
+          <w:tcPr>
+            <w:cnfStyle w:val="000010000000" w:firstRow="0" w:lastRow="0" w:firstColumn="0" w:lastColumn="0" w:oddVBand="1" w:evenVBand="0" w:oddHBand="0" w:evenHBand="0" w:firstRowFirstColumn="0" w:firstRowLastColumn="0" w:lastRowFirstColumn="0" w:lastRowLastColumn="0"/>
+            <w:tcW w:w="1139" w:type="dxa"/>
+          </w:tcPr>
+          <w:p>
+            <w:pPr>
+              <w:ind w:left="0" w:firstLine="0"/>
+              <w:rPr>
+                <w:b/>
+              </w:rPr>
+            </w:pPr>
+            <w:r>
+              <w:rPr>
+                <w:b/>
+              </w:rPr>
+              <w:t xml:space="preserve">Permite email </w:t>
+            </w:r>
+          </w:p>
+        </w:tc>
+        <w:tc>
+          <w:tcPr>
+            <w:tcW w:w="1417" w:type="dxa"/>
+          </w:tcPr>
+          <w:p>
+            <w:pPr>
+              <w:ind w:left="0" w:firstLine="0"/>
+              <w:cnfStyle w:val="000000000000" w:firstRow="0" w:lastRow="0" w:firstColumn="0" w:lastColumn="0" w:oddVBand="0" w:evenVBand="0" w:oddHBand="0" w:evenHBand="0" w:firstRowFirstColumn="0" w:firstRowLastColumn="0" w:lastRowFirstColumn="0" w:lastRowLastColumn="0"/>
+              <w:rPr>
+                <w:b/>
+                <w:i/>
+              </w:rPr>
+            </w:pPr>
+            <w:r>
+              <w:rPr>
+                <w:b/>
+                <w:i/>
+              </w:rPr>
+              <w:t>Habilitado</w:t>
+            </w:r>
+          </w:p>
+        </w:tc>
+        <w:tc>
+          <w:tcPr>
+            <w:cnfStyle w:val="000010000000" w:firstRow="0" w:lastRow="0" w:firstColumn="0" w:lastColumn="0" w:oddVBand="1" w:evenVBand="0" w:oddHBand="0" w:evenHBand="0" w:firstRowFirstColumn="0" w:firstRowLastColumn="0" w:lastRowFirstColumn="0" w:lastRowLastColumn="0"/>
+            <w:tcW w:w="1364" w:type="dxa"/>
+          </w:tcPr>
+          <w:p>
+            <w:pPr>
+              <w:ind w:left="0" w:firstLine="0"/>
+              <w:rPr>
+                <w:b/>
+                <w:i/>
+              </w:rPr>
+            </w:pPr>
+            <w:r>
+              <w:rPr>
+                <w:b/>
+                <w:i/>
+              </w:rPr>
+              <w:t>Vencimiento</w:t>
+            </w:r>
+          </w:p>
+        </w:tc>
+        <w:tc>
+          <w:tcPr>
+            <w:tcW w:w="1755" w:type="dxa"/>
             <w:vMerge/>
           </w:tcPr>
           <w:p>
@@ -4008,7 +4110,7 @@
         <w:tc>
           <w:tcPr>
             <w:cnfStyle w:val="001000000000" w:firstRow="0" w:lastRow="0" w:firstColumn="1" w:lastColumn="0" w:oddVBand="0" w:evenVBand="0" w:oddHBand="0" w:evenHBand="0" w:firstRowFirstColumn="0" w:firstRowLastColumn="0" w:lastRowFirstColumn="0" w:lastRowLastColumn="0"/>
-            <w:tcW w:w="2337" w:type="dxa"/>
+            <w:tcW w:w="992" w:type="dxa"/>
           </w:tcPr>
           <w:p>
             <w:pPr>
@@ -4017,47 +4119,163 @@
                 <w:b w:val="0"/>
               </w:rPr>
             </w:pPr>
+            <w:r>
+              <w:rPr>
+                <w:b w:val="0"/>
+              </w:rPr>
+              <w:t>Falta Papel</w:t>
+            </w:r>
           </w:p>
         </w:tc>
         <w:tc>
           <w:tcPr>
             <w:cnfStyle w:val="000010000000" w:firstRow="0" w:lastRow="0" w:firstColumn="0" w:lastColumn="0" w:oddVBand="1" w:evenVBand="0" w:oddHBand="0" w:evenHBand="0" w:firstRowFirstColumn="0" w:firstRowLastColumn="0" w:lastRowFirstColumn="0" w:lastRowLastColumn="0"/>
-            <w:tcW w:w="2089" w:type="dxa"/>
+            <w:tcW w:w="993" w:type="dxa"/>
           </w:tcPr>
           <w:p>
             <w:pPr>
               <w:ind w:left="0" w:firstLine="0"/>
-            </w:pPr>
-          </w:p>
-        </w:tc>
-        <w:tc>
-          <w:tcPr>
-            <w:tcW w:w="1726" w:type="dxa"/>
+              <w:rPr>
+                <w:i/>
+              </w:rPr>
+            </w:pPr>
+            <w:r>
+              <w:rPr>
+                <w:i/>
+              </w:rPr>
+              <w:t>Reclamo</w:t>
+            </w:r>
+          </w:p>
+        </w:tc>
+        <w:tc>
+          <w:tcPr>
+            <w:tcW w:w="1134" w:type="dxa"/>
           </w:tcPr>
           <w:p>
             <w:pPr>
               <w:ind w:left="0" w:firstLine="0"/>
+              <w:jc w:val="center"/>
               <w:cnfStyle w:val="000000000000" w:firstRow="0" w:lastRow="0" w:firstColumn="0" w:lastColumn="0" w:oddVBand="0" w:evenVBand="0" w:oddHBand="0" w:evenHBand="0" w:firstRowFirstColumn="0" w:firstRowLastColumn="0" w:lastRowFirstColumn="0" w:lastRowLastColumn="0"/>
-            </w:pPr>
+              <w:rPr>
+                <w:i/>
+              </w:rPr>
+            </w:pPr>
+            <w:r>
+              <w:rPr>
+                <w:i/>
+              </w:rPr>
+              <w:t>SI</w:t>
+            </w:r>
           </w:p>
         </w:tc>
         <w:tc>
           <w:tcPr>
             <w:cnfStyle w:val="000010000000" w:firstRow="0" w:lastRow="0" w:firstColumn="0" w:lastColumn="0" w:oddVBand="1" w:evenVBand="0" w:oddHBand="0" w:evenHBand="0" w:firstRowFirstColumn="0" w:firstRowLastColumn="0" w:lastRowFirstColumn="0" w:lastRowLastColumn="0"/>
-            <w:tcW w:w="1787" w:type="dxa"/>
+            <w:tcW w:w="1005" w:type="dxa"/>
           </w:tcPr>
           <w:p>
             <w:pPr>
               <w:ind w:left="0" w:firstLine="0"/>
+              <w:jc w:val="center"/>
               <w:rPr>
                 <w:i/>
               </w:rPr>
             </w:pPr>
-          </w:p>
-        </w:tc>
-        <w:tc>
-          <w:tcPr>
-            <w:tcW w:w="1843" w:type="dxa"/>
+            <w:r>
+              <w:rPr>
+                <w:i/>
+              </w:rPr>
+              <w:t>NO</w:t>
+            </w:r>
+          </w:p>
+        </w:tc>
+        <w:tc>
+          <w:tcPr>
+            <w:tcW w:w="1258" w:type="dxa"/>
+          </w:tcPr>
+          <w:p>
+            <w:pPr>
+              <w:ind w:left="0" w:firstLine="0"/>
+              <w:jc w:val="center"/>
+              <w:cnfStyle w:val="000000000000" w:firstRow="0" w:lastRow="0" w:firstColumn="0" w:lastColumn="0" w:oddVBand="0" w:evenVBand="0" w:oddHBand="0" w:evenHBand="0" w:firstRowFirstColumn="0" w:firstRowLastColumn="0" w:lastRowFirstColumn="0" w:lastRowLastColumn="0"/>
+              <w:rPr>
+                <w:i/>
+              </w:rPr>
+            </w:pPr>
+            <w:r>
+              <w:rPr>
+                <w:i/>
+              </w:rPr>
+              <w:t>NO</w:t>
+            </w:r>
+          </w:p>
+        </w:tc>
+        <w:tc>
+          <w:tcPr>
+            <w:cnfStyle w:val="000010000000" w:firstRow="0" w:lastRow="0" w:firstColumn="0" w:lastColumn="0" w:oddVBand="1" w:evenVBand="0" w:oddHBand="0" w:evenHBand="0" w:firstRowFirstColumn="0" w:firstRowLastColumn="0" w:lastRowFirstColumn="0" w:lastRowLastColumn="0"/>
+            <w:tcW w:w="1139" w:type="dxa"/>
+          </w:tcPr>
+          <w:p>
+            <w:pPr>
+              <w:ind w:left="0" w:firstLine="0"/>
+              <w:jc w:val="center"/>
+              <w:rPr>
+                <w:i/>
+              </w:rPr>
+            </w:pPr>
+            <w:r>
+              <w:rPr>
+                <w:i/>
+              </w:rPr>
+              <w:t>NO</w:t>
+            </w:r>
+          </w:p>
+        </w:tc>
+        <w:tc>
+          <w:tcPr>
+            <w:tcW w:w="1417" w:type="dxa"/>
+          </w:tcPr>
+          <w:p>
+            <w:pPr>
+              <w:ind w:left="0" w:firstLine="0"/>
+              <w:jc w:val="center"/>
+              <w:cnfStyle w:val="000000000000" w:firstRow="0" w:lastRow="0" w:firstColumn="0" w:lastColumn="0" w:oddVBand="0" w:evenVBand="0" w:oddHBand="0" w:evenHBand="0" w:firstRowFirstColumn="0" w:firstRowLastColumn="0" w:lastRowFirstColumn="0" w:lastRowLastColumn="0"/>
+              <w:rPr>
+                <w:i/>
+              </w:rPr>
+            </w:pPr>
+            <w:r>
+              <w:rPr>
+                <w:i/>
+              </w:rPr>
+              <w:t>SI</w:t>
+            </w:r>
+          </w:p>
+        </w:tc>
+        <w:tc>
+          <w:tcPr>
+            <w:cnfStyle w:val="000010000000" w:firstRow="0" w:lastRow="0" w:firstColumn="0" w:lastColumn="0" w:oddVBand="1" w:evenVBand="0" w:oddHBand="0" w:evenHBand="0" w:firstRowFirstColumn="0" w:firstRowLastColumn="0" w:lastRowFirstColumn="0" w:lastRowLastColumn="0"/>
+            <w:tcW w:w="1364" w:type="dxa"/>
+          </w:tcPr>
+          <w:p>
+            <w:pPr>
+              <w:ind w:left="0" w:firstLine="0"/>
+              <w:jc w:val="center"/>
+              <w:rPr>
+                <w:i/>
+              </w:rPr>
+            </w:pPr>
+            <w:r>
+              <w:rPr>
+                <w:i/>
+              </w:rPr>
+              <w:t>1</w:t>
+            </w:r>
+          </w:p>
+        </w:tc>
+        <w:tc>
+          <w:tcPr>
+            <w:tcW w:w="1755" w:type="dxa"/>
           </w:tcPr>
           <w:p>
             <w:pPr>
@@ -4077,7 +4295,7 @@
         <w:tc>
           <w:tcPr>
             <w:cnfStyle w:val="001000000000" w:firstRow="0" w:lastRow="0" w:firstColumn="1" w:lastColumn="0" w:oddVBand="0" w:evenVBand="0" w:oddHBand="0" w:evenHBand="0" w:firstRowFirstColumn="0" w:firstRowLastColumn="0" w:lastRowFirstColumn="0" w:lastRowLastColumn="0"/>
-            <w:tcW w:w="2337" w:type="dxa"/>
+            <w:tcW w:w="992" w:type="dxa"/>
           </w:tcPr>
           <w:p>
             <w:pPr>
@@ -4086,47 +4304,163 @@
                 <w:b w:val="0"/>
               </w:rPr>
             </w:pPr>
+            <w:r>
+              <w:rPr>
+                <w:b w:val="0"/>
+              </w:rPr>
+              <w:t>Buen servicio</w:t>
+            </w:r>
           </w:p>
         </w:tc>
         <w:tc>
           <w:tcPr>
             <w:cnfStyle w:val="000010000000" w:firstRow="0" w:lastRow="0" w:firstColumn="0" w:lastColumn="0" w:oddVBand="1" w:evenVBand="0" w:oddHBand="0" w:evenHBand="0" w:firstRowFirstColumn="0" w:firstRowLastColumn="0" w:lastRowFirstColumn="0" w:lastRowLastColumn="0"/>
-            <w:tcW w:w="2089" w:type="dxa"/>
+            <w:tcW w:w="993" w:type="dxa"/>
           </w:tcPr>
           <w:p>
             <w:pPr>
               <w:ind w:left="0" w:firstLine="0"/>
-            </w:pPr>
-          </w:p>
-        </w:tc>
-        <w:tc>
-          <w:tcPr>
-            <w:tcW w:w="1726" w:type="dxa"/>
+              <w:rPr>
+                <w:i/>
+              </w:rPr>
+            </w:pPr>
+            <w:r>
+              <w:rPr>
+                <w:i/>
+              </w:rPr>
+              <w:t xml:space="preserve">Evaluación </w:t>
+            </w:r>
+          </w:p>
+        </w:tc>
+        <w:tc>
+          <w:tcPr>
+            <w:tcW w:w="1134" w:type="dxa"/>
           </w:tcPr>
           <w:p>
             <w:pPr>
               <w:ind w:left="0" w:firstLine="0"/>
+              <w:jc w:val="center"/>
               <w:cnfStyle w:val="000000000000" w:firstRow="0" w:lastRow="0" w:firstColumn="0" w:lastColumn="0" w:oddVBand="0" w:evenVBand="0" w:oddHBand="0" w:evenHBand="0" w:firstRowFirstColumn="0" w:firstRowLastColumn="0" w:lastRowFirstColumn="0" w:lastRowLastColumn="0"/>
-            </w:pPr>
+              <w:rPr>
+                <w:i/>
+              </w:rPr>
+            </w:pPr>
+            <w:r>
+              <w:rPr>
+                <w:i/>
+              </w:rPr>
+              <w:t>NO</w:t>
+            </w:r>
           </w:p>
         </w:tc>
         <w:tc>
           <w:tcPr>
             <w:cnfStyle w:val="000010000000" w:firstRow="0" w:lastRow="0" w:firstColumn="0" w:lastColumn="0" w:oddVBand="1" w:evenVBand="0" w:oddHBand="0" w:evenHBand="0" w:firstRowFirstColumn="0" w:firstRowLastColumn="0" w:lastRowFirstColumn="0" w:lastRowLastColumn="0"/>
-            <w:tcW w:w="1787" w:type="dxa"/>
+            <w:tcW w:w="1005" w:type="dxa"/>
           </w:tcPr>
           <w:p>
             <w:pPr>
               <w:ind w:left="0" w:firstLine="0"/>
+              <w:jc w:val="center"/>
               <w:rPr>
                 <w:i/>
               </w:rPr>
             </w:pPr>
-          </w:p>
-        </w:tc>
-        <w:tc>
-          <w:tcPr>
-            <w:tcW w:w="1843" w:type="dxa"/>
+            <w:r>
+              <w:rPr>
+                <w:i/>
+              </w:rPr>
+              <w:t>NO</w:t>
+            </w:r>
+          </w:p>
+        </w:tc>
+        <w:tc>
+          <w:tcPr>
+            <w:tcW w:w="1258" w:type="dxa"/>
+          </w:tcPr>
+          <w:p>
+            <w:pPr>
+              <w:ind w:left="0" w:firstLine="0"/>
+              <w:jc w:val="center"/>
+              <w:cnfStyle w:val="000000000000" w:firstRow="0" w:lastRow="0" w:firstColumn="0" w:lastColumn="0" w:oddVBand="0" w:evenVBand="0" w:oddHBand="0" w:evenHBand="0" w:firstRowFirstColumn="0" w:firstRowLastColumn="0" w:lastRowFirstColumn="0" w:lastRowLastColumn="0"/>
+              <w:rPr>
+                <w:i/>
+              </w:rPr>
+            </w:pPr>
+            <w:r>
+              <w:rPr>
+                <w:i/>
+              </w:rPr>
+              <w:t>SI</w:t>
+            </w:r>
+          </w:p>
+        </w:tc>
+        <w:tc>
+          <w:tcPr>
+            <w:cnfStyle w:val="000010000000" w:firstRow="0" w:lastRow="0" w:firstColumn="0" w:lastColumn="0" w:oddVBand="1" w:evenVBand="0" w:oddHBand="0" w:evenHBand="0" w:firstRowFirstColumn="0" w:firstRowLastColumn="0" w:lastRowFirstColumn="0" w:lastRowLastColumn="0"/>
+            <w:tcW w:w="1139" w:type="dxa"/>
+          </w:tcPr>
+          <w:p>
+            <w:pPr>
+              <w:ind w:left="0" w:firstLine="0"/>
+              <w:jc w:val="center"/>
+              <w:rPr>
+                <w:i/>
+              </w:rPr>
+            </w:pPr>
+            <w:r>
+              <w:rPr>
+                <w:i/>
+              </w:rPr>
+              <w:t>NO</w:t>
+            </w:r>
+          </w:p>
+        </w:tc>
+        <w:tc>
+          <w:tcPr>
+            <w:tcW w:w="1417" w:type="dxa"/>
+          </w:tcPr>
+          <w:p>
+            <w:pPr>
+              <w:ind w:left="0" w:firstLine="0"/>
+              <w:jc w:val="center"/>
+              <w:cnfStyle w:val="000000000000" w:firstRow="0" w:lastRow="0" w:firstColumn="0" w:lastColumn="0" w:oddVBand="0" w:evenVBand="0" w:oddHBand="0" w:evenHBand="0" w:firstRowFirstColumn="0" w:firstRowLastColumn="0" w:lastRowFirstColumn="0" w:lastRowLastColumn="0"/>
+              <w:rPr>
+                <w:i/>
+              </w:rPr>
+            </w:pPr>
+            <w:r>
+              <w:rPr>
+                <w:i/>
+              </w:rPr>
+              <w:t>SI</w:t>
+            </w:r>
+          </w:p>
+        </w:tc>
+        <w:tc>
+          <w:tcPr>
+            <w:cnfStyle w:val="000010000000" w:firstRow="0" w:lastRow="0" w:firstColumn="0" w:lastColumn="0" w:oddVBand="1" w:evenVBand="0" w:oddHBand="0" w:evenHBand="0" w:firstRowFirstColumn="0" w:firstRowLastColumn="0" w:lastRowFirstColumn="0" w:lastRowLastColumn="0"/>
+            <w:tcW w:w="1364" w:type="dxa"/>
+          </w:tcPr>
+          <w:p>
+            <w:pPr>
+              <w:ind w:left="0" w:firstLine="0"/>
+              <w:jc w:val="center"/>
+              <w:rPr>
+                <w:i/>
+              </w:rPr>
+            </w:pPr>
+            <w:r>
+              <w:rPr>
+                <w:i/>
+              </w:rPr>
+              <w:t>Sin Vencimiento</w:t>
+            </w:r>
+          </w:p>
+        </w:tc>
+        <w:tc>
+          <w:tcPr>
+            <w:tcW w:w="1755" w:type="dxa"/>
           </w:tcPr>
           <w:p>
             <w:pPr>
@@ -4146,9 +4480,193 @@
         <w:tc>
           <w:tcPr>
             <w:cnfStyle w:val="001000000000" w:firstRow="0" w:lastRow="0" w:firstColumn="1" w:lastColumn="0" w:oddVBand="0" w:evenVBand="0" w:oddHBand="0" w:evenHBand="0" w:firstRowFirstColumn="0" w:firstRowLastColumn="0" w:lastRowFirstColumn="0" w:lastRowLastColumn="0"/>
-            <w:tcW w:w="7939" w:type="dxa"/>
-            <w:gridSpan w:val="4"/>
-            <w:vAlign w:val="center"/>
+            <w:tcW w:w="992" w:type="dxa"/>
+          </w:tcPr>
+          <w:p>
+            <w:pPr>
+              <w:ind w:left="0" w:firstLine="0"/>
+              <w:rPr>
+                <w:b w:val="0"/>
+              </w:rPr>
+            </w:pPr>
+            <w:r>
+              <w:rPr>
+                <w:b w:val="0"/>
+              </w:rPr>
+              <w:t>Suelo Mojado</w:t>
+            </w:r>
+          </w:p>
+        </w:tc>
+        <w:tc>
+          <w:tcPr>
+            <w:cnfStyle w:val="000010000000" w:firstRow="0" w:lastRow="0" w:firstColumn="0" w:lastColumn="0" w:oddVBand="1" w:evenVBand="0" w:oddHBand="0" w:evenHBand="0" w:firstRowFirstColumn="0" w:firstRowLastColumn="0" w:lastRowFirstColumn="0" w:lastRowLastColumn="0"/>
+            <w:tcW w:w="993" w:type="dxa"/>
+          </w:tcPr>
+          <w:p>
+            <w:pPr>
+              <w:ind w:left="0" w:firstLine="0"/>
+              <w:rPr>
+                <w:i/>
+              </w:rPr>
+            </w:pPr>
+            <w:r>
+              <w:rPr>
+                <w:i/>
+              </w:rPr>
+              <w:t>Reclamo</w:t>
+            </w:r>
+          </w:p>
+        </w:tc>
+        <w:tc>
+          <w:tcPr>
+            <w:tcW w:w="1134" w:type="dxa"/>
+          </w:tcPr>
+          <w:p>
+            <w:pPr>
+              <w:ind w:left="0" w:firstLine="0"/>
+              <w:jc w:val="center"/>
+              <w:cnfStyle w:val="000000000000" w:firstRow="0" w:lastRow="0" w:firstColumn="0" w:lastColumn="0" w:oddVBand="0" w:evenVBand="0" w:oddHBand="0" w:evenHBand="0" w:firstRowFirstColumn="0" w:firstRowLastColumn="0" w:lastRowFirstColumn="0" w:lastRowLastColumn="0"/>
+              <w:rPr>
+                <w:i/>
+              </w:rPr>
+            </w:pPr>
+            <w:r>
+              <w:rPr>
+                <w:i/>
+              </w:rPr>
+              <w:t>SI</w:t>
+            </w:r>
+          </w:p>
+        </w:tc>
+        <w:tc>
+          <w:tcPr>
+            <w:cnfStyle w:val="000010000000" w:firstRow="0" w:lastRow="0" w:firstColumn="0" w:lastColumn="0" w:oddVBand="1" w:evenVBand="0" w:oddHBand="0" w:evenHBand="0" w:firstRowFirstColumn="0" w:firstRowLastColumn="0" w:lastRowFirstColumn="0" w:lastRowLastColumn="0"/>
+            <w:tcW w:w="1005" w:type="dxa"/>
+          </w:tcPr>
+          <w:p>
+            <w:pPr>
+              <w:ind w:left="0" w:firstLine="0"/>
+              <w:jc w:val="center"/>
+              <w:rPr>
+                <w:i/>
+              </w:rPr>
+            </w:pPr>
+            <w:r>
+              <w:rPr>
+                <w:i/>
+              </w:rPr>
+              <w:t>SI</w:t>
+            </w:r>
+          </w:p>
+        </w:tc>
+        <w:tc>
+          <w:tcPr>
+            <w:tcW w:w="1258" w:type="dxa"/>
+          </w:tcPr>
+          <w:p>
+            <w:pPr>
+              <w:ind w:left="0" w:firstLine="0"/>
+              <w:jc w:val="center"/>
+              <w:cnfStyle w:val="000000000000" w:firstRow="0" w:lastRow="0" w:firstColumn="0" w:lastColumn="0" w:oddVBand="0" w:evenVBand="0" w:oddHBand="0" w:evenHBand="0" w:firstRowFirstColumn="0" w:firstRowLastColumn="0" w:lastRowFirstColumn="0" w:lastRowLastColumn="0"/>
+              <w:rPr>
+                <w:i/>
+              </w:rPr>
+            </w:pPr>
+            <w:r>
+              <w:rPr>
+                <w:i/>
+              </w:rPr>
+              <w:t>NO</w:t>
+            </w:r>
+          </w:p>
+        </w:tc>
+        <w:tc>
+          <w:tcPr>
+            <w:cnfStyle w:val="000010000000" w:firstRow="0" w:lastRow="0" w:firstColumn="0" w:lastColumn="0" w:oddVBand="1" w:evenVBand="0" w:oddHBand="0" w:evenHBand="0" w:firstRowFirstColumn="0" w:firstRowLastColumn="0" w:lastRowFirstColumn="0" w:lastRowLastColumn="0"/>
+            <w:tcW w:w="1139" w:type="dxa"/>
+          </w:tcPr>
+          <w:p>
+            <w:pPr>
+              <w:ind w:left="0" w:firstLine="0"/>
+              <w:jc w:val="center"/>
+              <w:rPr>
+                <w:i/>
+              </w:rPr>
+            </w:pPr>
+            <w:r>
+              <w:rPr>
+                <w:i/>
+              </w:rPr>
+              <w:t>SI</w:t>
+            </w:r>
+          </w:p>
+        </w:tc>
+        <w:tc>
+          <w:tcPr>
+            <w:tcW w:w="1417" w:type="dxa"/>
+          </w:tcPr>
+          <w:p>
+            <w:pPr>
+              <w:ind w:left="0" w:firstLine="0"/>
+              <w:jc w:val="center"/>
+              <w:cnfStyle w:val="000000000000" w:firstRow="0" w:lastRow="0" w:firstColumn="0" w:lastColumn="0" w:oddVBand="0" w:evenVBand="0" w:oddHBand="0" w:evenHBand="0" w:firstRowFirstColumn="0" w:firstRowLastColumn="0" w:lastRowFirstColumn="0" w:lastRowLastColumn="0"/>
+              <w:rPr>
+                <w:i/>
+              </w:rPr>
+            </w:pPr>
+            <w:r>
+              <w:rPr>
+                <w:i/>
+              </w:rPr>
+              <w:t>NO</w:t>
+            </w:r>
+          </w:p>
+        </w:tc>
+        <w:tc>
+          <w:tcPr>
+            <w:cnfStyle w:val="000010000000" w:firstRow="0" w:lastRow="0" w:firstColumn="0" w:lastColumn="0" w:oddVBand="1" w:evenVBand="0" w:oddHBand="0" w:evenHBand="0" w:firstRowFirstColumn="0" w:firstRowLastColumn="0" w:lastRowFirstColumn="0" w:lastRowLastColumn="0"/>
+            <w:tcW w:w="1364" w:type="dxa"/>
+          </w:tcPr>
+          <w:p>
+            <w:pPr>
+              <w:ind w:left="0" w:firstLine="0"/>
+              <w:jc w:val="center"/>
+              <w:rPr>
+                <w:i/>
+              </w:rPr>
+            </w:pPr>
+            <w:r>
+              <w:rPr>
+                <w:i/>
+              </w:rPr>
+              <w:t>3</w:t>
+            </w:r>
+          </w:p>
+        </w:tc>
+        <w:tc>
+          <w:tcPr>
+            <w:tcW w:w="1755" w:type="dxa"/>
+          </w:tcPr>
+          <w:p>
+            <w:pPr>
+              <w:ind w:left="0" w:firstLine="0"/>
+              <w:cnfStyle w:val="000000000000" w:firstRow="0" w:lastRow="0" w:firstColumn="0" w:lastColumn="0" w:oddVBand="0" w:evenVBand="0" w:oddHBand="0" w:evenHBand="0" w:firstRowFirstColumn="0" w:firstRowLastColumn="0" w:lastRowFirstColumn="0" w:lastRowLastColumn="0"/>
+              <w:rPr>
+                <w:i/>
+              </w:rPr>
+            </w:pPr>
+          </w:p>
+        </w:tc>
+      </w:tr>
+      <w:tr>
+        <w:trPr>
+          <w:trHeight w:val="340"/>
+        </w:trPr>
+        <w:tc>
+          <w:tcPr>
+            <w:cnfStyle w:val="001000000000" w:firstRow="0" w:lastRow="0" w:firstColumn="1" w:lastColumn="0" w:oddVBand="0" w:evenVBand="0" w:oddHBand="0" w:evenHBand="0" w:firstRowFirstColumn="0" w:firstRowLastColumn="0" w:lastRowFirstColumn="0" w:lastRowLastColumn="0"/>
+            <w:tcW w:w="9302" w:type="dxa"/>
+            <w:gridSpan w:val="8"/>
           </w:tcPr>
           <w:p>
             <w:pPr>
@@ -4169,7 +4687,7 @@
         <w:tc>
           <w:tcPr>
             <w:cnfStyle w:val="000010000000" w:firstRow="0" w:lastRow="0" w:firstColumn="0" w:lastColumn="0" w:oddVBand="1" w:evenVBand="0" w:oddHBand="0" w:evenHBand="0" w:firstRowFirstColumn="0" w:firstRowLastColumn="0" w:lastRowFirstColumn="0" w:lastRowLastColumn="0"/>
-            <w:tcW w:w="1843" w:type="dxa"/>
+            <w:tcW w:w="1755" w:type="dxa"/>
           </w:tcPr>
           <w:p>
             <w:pPr>
@@ -4231,16 +4749,15 @@
     <w:tbl>
       <w:tblPr>
         <w:tblStyle w:val="Cuadrculamedia1-nfasis3"/>
-        <w:tblW w:w="9782" w:type="dxa"/>
-        <w:tblInd w:w="-318" w:type="dxa"/>
+        <w:tblW w:w="11057" w:type="dxa"/>
+        <w:tblInd w:w="-1026" w:type="dxa"/>
+        <w:tblLayout w:type="fixed"/>
         <w:tblLook w:val="0280" w:firstRow="0" w:lastRow="0" w:firstColumn="1" w:lastColumn="0" w:noHBand="1" w:noVBand="0"/>
       </w:tblPr>
       <w:tblGrid>
-        <w:gridCol w:w="2337"/>
-        <w:gridCol w:w="2089"/>
-        <w:gridCol w:w="1726"/>
-        <w:gridCol w:w="1787"/>
-        <w:gridCol w:w="1843"/>
+        <w:gridCol w:w="3261"/>
+        <w:gridCol w:w="6095"/>
+        <w:gridCol w:w="1701"/>
       </w:tblGrid>
       <w:tr>
         <w:trPr>
@@ -4249,44 +4766,81 @@
         <w:tc>
           <w:tcPr>
             <w:cnfStyle w:val="001000000000" w:firstRow="0" w:lastRow="0" w:firstColumn="1" w:lastColumn="0" w:oddVBand="0" w:evenVBand="0" w:oddHBand="0" w:evenHBand="0" w:firstRowFirstColumn="0" w:firstRowLastColumn="0" w:lastRowFirstColumn="0" w:lastRowLastColumn="0"/>
-            <w:tcW w:w="7939" w:type="dxa"/>
-            <w:gridSpan w:val="4"/>
-            <w:vAlign w:val="center"/>
+            <w:tcW w:w="3261" w:type="dxa"/>
           </w:tcPr>
           <w:p>
             <w:pPr>
               <w:ind w:left="0" w:firstLine="0"/>
-              <w:jc w:val="center"/>
+            </w:pPr>
+            <w:r>
+              <w:lastRenderedPageBreak/>
+              <w:t>Campo bajo el análisis</w:t>
+            </w:r>
+          </w:p>
+        </w:tc>
+        <w:tc>
+          <w:tcPr>
+            <w:cnfStyle w:val="000010000000" w:firstRow="0" w:lastRow="0" w:firstColumn="0" w:lastColumn="0" w:oddVBand="1" w:evenVBand="0" w:oddHBand="0" w:evenHBand="0" w:firstRowFirstColumn="0" w:firstRowLastColumn="0" w:lastRowFirstColumn="0" w:lastRowLastColumn="0"/>
+            <w:tcW w:w="7796" w:type="dxa"/>
+            <w:gridSpan w:val="2"/>
+          </w:tcPr>
+          <w:p>
+            <w:pPr>
+              <w:ind w:left="0" w:firstLine="0"/>
+              <w:rPr>
+                <w:b/>
+                <w:i/>
+              </w:rPr>
+            </w:pPr>
+            <w:r>
+              <w:rPr>
+                <w:b/>
+                <w:i/>
+              </w:rPr>
+              <w:t>Resultado</w:t>
+            </w:r>
+          </w:p>
+        </w:tc>
+      </w:tr>
+      <w:tr>
+        <w:trPr>
+          <w:trHeight w:val="359"/>
+        </w:trPr>
+        <w:tc>
+          <w:tcPr>
+            <w:cnfStyle w:val="001000000000" w:firstRow="0" w:lastRow="0" w:firstColumn="1" w:lastColumn="0" w:oddVBand="0" w:evenVBand="0" w:oddHBand="0" w:evenHBand="0" w:firstRowFirstColumn="0" w:firstRowLastColumn="0" w:lastRowFirstColumn="0" w:lastRowLastColumn="0"/>
+            <w:tcW w:w="3261" w:type="dxa"/>
+          </w:tcPr>
+          <w:p>
+            <w:pPr>
+              <w:ind w:left="0" w:firstLine="0"/>
               <w:rPr>
                 <w:b w:val="0"/>
-              </w:rPr>
-            </w:pPr>
-            <w:r>
-              <w:t>Valores</w:t>
+                <w:i/>
+              </w:rPr>
+            </w:pPr>
+            <w:r>
+              <w:rPr>
+                <w:b w:val="0"/>
+                <w:i/>
+              </w:rPr>
+              <w:t>Nombre</w:t>
             </w:r>
           </w:p>
         </w:tc>
         <w:tc>
           <w:tcPr>
             <w:cnfStyle w:val="000010000000" w:firstRow="0" w:lastRow="0" w:firstColumn="0" w:lastColumn="0" w:oddVBand="1" w:evenVBand="0" w:oddHBand="0" w:evenHBand="0" w:firstRowFirstColumn="0" w:firstRowLastColumn="0" w:lastRowFirstColumn="0" w:lastRowLastColumn="0"/>
-            <w:tcW w:w="1843" w:type="dxa"/>
-            <w:vMerge w:val="restart"/>
-            <w:vAlign w:val="center"/>
+            <w:tcW w:w="7796" w:type="dxa"/>
+            <w:gridSpan w:val="2"/>
           </w:tcPr>
           <w:p>
             <w:pPr>
               <w:ind w:left="0" w:firstLine="0"/>
-              <w:jc w:val="center"/>
-              <w:rPr>
-                <w:b/>
-              </w:rPr>
-            </w:pPr>
-            <w:r>
-              <w:rPr>
-                <w:b/>
-              </w:rPr>
-              <w:t>Resultado</w:t>
-            </w:r>
+              <w:rPr>
+                <w:i/>
+              </w:rPr>
+            </w:pPr>
           </w:p>
         </w:tc>
       </w:tr>
@@ -4297,23 +4851,130 @@
         <w:tc>
           <w:tcPr>
             <w:cnfStyle w:val="001000000000" w:firstRow="0" w:lastRow="0" w:firstColumn="1" w:lastColumn="0" w:oddVBand="0" w:evenVBand="0" w:oddHBand="0" w:evenHBand="0" w:firstRowFirstColumn="0" w:firstRowLastColumn="0" w:lastRowFirstColumn="0" w:lastRowLastColumn="0"/>
-            <w:tcW w:w="2337" w:type="dxa"/>
-            <w:vAlign w:val="center"/>
+            <w:tcW w:w="9356" w:type="dxa"/>
+            <w:gridSpan w:val="2"/>
+          </w:tcPr>
+          <w:p>
+            <w:pPr>
+              <w:ind w:left="0" w:firstLine="0"/>
+              <w:jc w:val="right"/>
+              <w:rPr>
+                <w:i/>
+              </w:rPr>
+            </w:pPr>
+            <w:r>
+              <w:rPr>
+                <w:i/>
+              </w:rPr>
+              <w:t>Resultado del elemento de pruebas</w:t>
+            </w:r>
+          </w:p>
+        </w:tc>
+        <w:tc>
+          <w:tcPr>
+            <w:cnfStyle w:val="000010000000" w:firstRow="0" w:lastRow="0" w:firstColumn="0" w:lastColumn="0" w:oddVBand="1" w:evenVBand="0" w:oddHBand="0" w:evenHBand="0" w:firstRowFirstColumn="0" w:firstRowLastColumn="0" w:lastRowFirstColumn="0" w:lastRowLastColumn="0"/>
+            <w:tcW w:w="1701" w:type="dxa"/>
           </w:tcPr>
           <w:p>
             <w:pPr>
               <w:ind w:left="0" w:firstLine="0"/>
               <w:jc w:val="center"/>
-            </w:pPr>
-            <w:r>
-              <w:t>Nombre</w:t>
+              <w:rPr>
+                <w:i/>
+              </w:rPr>
+            </w:pPr>
+            <w:proofErr w:type="spellStart"/>
+            <w:r>
+              <w:rPr>
+                <w:i/>
+              </w:rPr>
+              <w:t>Aprob</w:t>
+            </w:r>
+            <w:proofErr w:type="spellEnd"/>
+            <w:r>
+              <w:rPr>
+                <w:i/>
+              </w:rPr>
+              <w:t>/</w:t>
+            </w:r>
+            <w:proofErr w:type="spellStart"/>
+            <w:r>
+              <w:rPr>
+                <w:i/>
+              </w:rPr>
+              <w:t>Desapr</w:t>
+            </w:r>
+            <w:proofErr w:type="spellEnd"/>
+          </w:p>
+        </w:tc>
+      </w:tr>
+    </w:tbl>
+    <w:p>
+      <w:pPr>
+        <w:pStyle w:val="PSI-Normal"/>
+        <w:ind w:left="360" w:firstLine="0"/>
+      </w:pPr>
+    </w:p>
+    <w:p>
+      <w:pPr>
+        <w:pStyle w:val="PSI-Normal"/>
+        <w:numPr>
+          <w:ilvl w:val="0"/>
+          <w:numId w:val="22"/>
+        </w:numPr>
+      </w:pPr>
+      <w:r>
+        <w:t xml:space="preserve">Datos erróneos: </w:t>
+      </w:r>
+    </w:p>
+    <w:p>
+      <w:pPr>
+        <w:pStyle w:val="PSI-Normal"/>
+      </w:pPr>
+    </w:p>
+    <w:tbl>
+      <w:tblPr>
+        <w:tblStyle w:val="Cuadrculamedia1-nfasis3"/>
+        <w:tblW w:w="11057" w:type="dxa"/>
+        <w:tblInd w:w="-1026" w:type="dxa"/>
+        <w:tblLayout w:type="fixed"/>
+        <w:tblLook w:val="0280" w:firstRow="0" w:lastRow="0" w:firstColumn="1" w:lastColumn="0" w:noHBand="1" w:noVBand="0"/>
+      </w:tblPr>
+      <w:tblGrid>
+        <w:gridCol w:w="3969"/>
+        <w:gridCol w:w="5333"/>
+        <w:gridCol w:w="1755"/>
+      </w:tblGrid>
+      <w:tr>
+        <w:trPr>
+          <w:trHeight w:val="340"/>
+        </w:trPr>
+        <w:tc>
+          <w:tcPr>
+            <w:cnfStyle w:val="001000000000" w:firstRow="0" w:lastRow="0" w:firstColumn="1" w:lastColumn="0" w:oddVBand="0" w:evenVBand="0" w:oddHBand="0" w:evenHBand="0" w:firstRowFirstColumn="0" w:firstRowLastColumn="0" w:lastRowFirstColumn="0" w:lastRowLastColumn="0"/>
+            <w:tcW w:w="3969" w:type="dxa"/>
+            <w:vAlign w:val="center"/>
+          </w:tcPr>
+          <w:p>
+            <w:pPr>
+              <w:ind w:left="0" w:firstLine="0"/>
+              <w:rPr>
+                <w:i/>
+              </w:rPr>
+            </w:pPr>
+            <w:r>
+              <w:rPr>
+                <w:i/>
+              </w:rPr>
+              <w:t>Campo bajo el análisis: Nombre</w:t>
             </w:r>
           </w:p>
         </w:tc>
         <w:tc>
           <w:tcPr>
             <w:cnfStyle w:val="000010000000" w:firstRow="0" w:lastRow="0" w:firstColumn="0" w:lastColumn="0" w:oddVBand="1" w:evenVBand="0" w:oddHBand="0" w:evenHBand="0" w:firstRowFirstColumn="0" w:firstRowLastColumn="0" w:lastRowFirstColumn="0" w:lastRowLastColumn="0"/>
-            <w:tcW w:w="2089" w:type="dxa"/>
+            <w:tcW w:w="7088" w:type="dxa"/>
+            <w:gridSpan w:val="2"/>
             <w:vAlign w:val="center"/>
           </w:tcPr>
           <w:p>
@@ -4322,74 +4983,16 @@
               <w:jc w:val="center"/>
               <w:rPr>
                 <w:b/>
-              </w:rPr>
-            </w:pPr>
-            <w:r>
-              <w:rPr>
-                <w:b/>
-              </w:rPr>
-              <w:t>Email Valoraciones</w:t>
-            </w:r>
-          </w:p>
-        </w:tc>
-        <w:tc>
-          <w:tcPr>
-            <w:tcW w:w="1726" w:type="dxa"/>
-            <w:vAlign w:val="center"/>
-          </w:tcPr>
-          <w:p>
-            <w:pPr>
-              <w:ind w:left="0" w:firstLine="0"/>
-              <w:jc w:val="center"/>
-              <w:cnfStyle w:val="000000000000" w:firstRow="0" w:lastRow="0" w:firstColumn="0" w:lastColumn="0" w:oddVBand="0" w:evenVBand="0" w:oddHBand="0" w:evenHBand="0" w:firstRowFirstColumn="0" w:firstRowLastColumn="0" w:lastRowFirstColumn="0" w:lastRowLastColumn="0"/>
-              <w:rPr>
-                <w:b/>
-              </w:rPr>
-            </w:pPr>
-            <w:r>
-              <w:rPr>
-                <w:b/>
-              </w:rPr>
-              <w:t>Encargado</w:t>
-            </w:r>
-          </w:p>
-        </w:tc>
-        <w:tc>
-          <w:tcPr>
-            <w:cnfStyle w:val="000010000000" w:firstRow="0" w:lastRow="0" w:firstColumn="0" w:lastColumn="0" w:oddVBand="1" w:evenVBand="0" w:oddHBand="0" w:evenHBand="0" w:firstRowFirstColumn="0" w:firstRowLastColumn="0" w:lastRowFirstColumn="0" w:lastRowLastColumn="0"/>
-            <w:tcW w:w="1787" w:type="dxa"/>
-            <w:vAlign w:val="center"/>
-          </w:tcPr>
-          <w:p>
-            <w:pPr>
-              <w:ind w:left="0" w:firstLine="0"/>
-              <w:jc w:val="center"/>
-              <w:rPr>
-                <w:b/>
-              </w:rPr>
-            </w:pPr>
-            <w:r>
-              <w:rPr>
-                <w:b/>
-              </w:rPr>
-              <w:t>Numero Icono</w:t>
-            </w:r>
-          </w:p>
-        </w:tc>
-        <w:tc>
-          <w:tcPr>
-            <w:tcW w:w="1843" w:type="dxa"/>
-            <w:vMerge/>
-          </w:tcPr>
-          <w:p>
-            <w:pPr>
-              <w:ind w:left="0" w:firstLine="0"/>
-              <w:cnfStyle w:val="000000000000" w:firstRow="0" w:lastRow="0" w:firstColumn="0" w:lastColumn="0" w:oddVBand="0" w:evenVBand="0" w:oddHBand="0" w:evenHBand="0" w:firstRowFirstColumn="0" w:firstRowLastColumn="0" w:lastRowFirstColumn="0" w:lastRowLastColumn="0"/>
+                <w:i/>
+              </w:rPr>
+            </w:pPr>
+            <w:r>
               <w:rPr>
                 <w:b/>
                 <w:i/>
               </w:rPr>
-            </w:pPr>
+              <w:t>Resultado</w:t>
+            </w:r>
           </w:p>
         </w:tc>
       </w:tr>
@@ -4400,7 +5003,7 @@
         <w:tc>
           <w:tcPr>
             <w:cnfStyle w:val="001000000000" w:firstRow="0" w:lastRow="0" w:firstColumn="1" w:lastColumn="0" w:oddVBand="0" w:evenVBand="0" w:oddHBand="0" w:evenHBand="0" w:firstRowFirstColumn="0" w:firstRowLastColumn="0" w:lastRowFirstColumn="0" w:lastRowLastColumn="0"/>
-            <w:tcW w:w="2337" w:type="dxa"/>
+            <w:tcW w:w="3969" w:type="dxa"/>
           </w:tcPr>
           <w:p>
             <w:pPr>
@@ -4409,52 +5012,23 @@
                 <w:b w:val="0"/>
               </w:rPr>
             </w:pPr>
+            <w:r>
+              <w:rPr>
+                <w:b w:val="0"/>
+              </w:rPr>
+              <w:t>Existe un cantidad de residuos antihigiénicos sobre el suelo afectando su integridad</w:t>
+            </w:r>
           </w:p>
         </w:tc>
         <w:tc>
           <w:tcPr>
             <w:cnfStyle w:val="000010000000" w:firstRow="0" w:lastRow="0" w:firstColumn="0" w:lastColumn="0" w:oddVBand="1" w:evenVBand="0" w:oddHBand="0" w:evenHBand="0" w:firstRowFirstColumn="0" w:firstRowLastColumn="0" w:lastRowFirstColumn="0" w:lastRowLastColumn="0"/>
-            <w:tcW w:w="2089" w:type="dxa"/>
+            <w:tcW w:w="7088" w:type="dxa"/>
+            <w:gridSpan w:val="2"/>
           </w:tcPr>
           <w:p>
             <w:pPr>
               <w:ind w:left="0" w:firstLine="0"/>
-            </w:pPr>
-          </w:p>
-        </w:tc>
-        <w:tc>
-          <w:tcPr>
-            <w:tcW w:w="1726" w:type="dxa"/>
-          </w:tcPr>
-          <w:p>
-            <w:pPr>
-              <w:ind w:left="0" w:firstLine="0"/>
-              <w:cnfStyle w:val="000000000000" w:firstRow="0" w:lastRow="0" w:firstColumn="0" w:lastColumn="0" w:oddVBand="0" w:evenVBand="0" w:oddHBand="0" w:evenHBand="0" w:firstRowFirstColumn="0" w:firstRowLastColumn="0" w:lastRowFirstColumn="0" w:lastRowLastColumn="0"/>
-            </w:pPr>
-          </w:p>
-        </w:tc>
-        <w:tc>
-          <w:tcPr>
-            <w:cnfStyle w:val="000010000000" w:firstRow="0" w:lastRow="0" w:firstColumn="0" w:lastColumn="0" w:oddVBand="1" w:evenVBand="0" w:oddHBand="0" w:evenHBand="0" w:firstRowFirstColumn="0" w:firstRowLastColumn="0" w:lastRowFirstColumn="0" w:lastRowLastColumn="0"/>
-            <w:tcW w:w="1787" w:type="dxa"/>
-          </w:tcPr>
-          <w:p>
-            <w:pPr>
-              <w:ind w:left="0" w:firstLine="0"/>
-              <w:rPr>
-                <w:i/>
-              </w:rPr>
-            </w:pPr>
-          </w:p>
-        </w:tc>
-        <w:tc>
-          <w:tcPr>
-            <w:tcW w:w="1843" w:type="dxa"/>
-          </w:tcPr>
-          <w:p>
-            <w:pPr>
-              <w:ind w:left="0" w:firstLine="0"/>
-              <w:cnfStyle w:val="000000000000" w:firstRow="0" w:lastRow="0" w:firstColumn="0" w:lastColumn="0" w:oddVBand="0" w:evenVBand="0" w:oddHBand="0" w:evenHBand="0" w:firstRowFirstColumn="0" w:firstRowLastColumn="0" w:lastRowFirstColumn="0" w:lastRowLastColumn="0"/>
               <w:rPr>
                 <w:i/>
               </w:rPr>
@@ -4469,7 +5043,7 @@
         <w:tc>
           <w:tcPr>
             <w:cnfStyle w:val="001000000000" w:firstRow="0" w:lastRow="0" w:firstColumn="1" w:lastColumn="0" w:oddVBand="0" w:evenVBand="0" w:oddHBand="0" w:evenHBand="0" w:firstRowFirstColumn="0" w:firstRowLastColumn="0" w:lastRowFirstColumn="0" w:lastRowLastColumn="0"/>
-            <w:tcW w:w="2337" w:type="dxa"/>
+            <w:tcW w:w="3969" w:type="dxa"/>
           </w:tcPr>
           <w:p>
             <w:pPr>
@@ -4478,52 +5052,23 @@
                 <w:b w:val="0"/>
               </w:rPr>
             </w:pPr>
+            <w:r>
+              <w:rPr>
+                <w:b w:val="0"/>
+              </w:rPr>
+              <w:t>“ ”</w:t>
+            </w:r>
           </w:p>
         </w:tc>
         <w:tc>
           <w:tcPr>
             <w:cnfStyle w:val="000010000000" w:firstRow="0" w:lastRow="0" w:firstColumn="0" w:lastColumn="0" w:oddVBand="1" w:evenVBand="0" w:oddHBand="0" w:evenHBand="0" w:firstRowFirstColumn="0" w:firstRowLastColumn="0" w:lastRowFirstColumn="0" w:lastRowLastColumn="0"/>
-            <w:tcW w:w="2089" w:type="dxa"/>
+            <w:tcW w:w="7088" w:type="dxa"/>
+            <w:gridSpan w:val="2"/>
           </w:tcPr>
           <w:p>
             <w:pPr>
               <w:ind w:left="0" w:firstLine="0"/>
-            </w:pPr>
-          </w:p>
-        </w:tc>
-        <w:tc>
-          <w:tcPr>
-            <w:tcW w:w="1726" w:type="dxa"/>
-          </w:tcPr>
-          <w:p>
-            <w:pPr>
-              <w:ind w:left="0" w:firstLine="0"/>
-              <w:cnfStyle w:val="000000000000" w:firstRow="0" w:lastRow="0" w:firstColumn="0" w:lastColumn="0" w:oddVBand="0" w:evenVBand="0" w:oddHBand="0" w:evenHBand="0" w:firstRowFirstColumn="0" w:firstRowLastColumn="0" w:lastRowFirstColumn="0" w:lastRowLastColumn="0"/>
-            </w:pPr>
-          </w:p>
-        </w:tc>
-        <w:tc>
-          <w:tcPr>
-            <w:cnfStyle w:val="000010000000" w:firstRow="0" w:lastRow="0" w:firstColumn="0" w:lastColumn="0" w:oddVBand="1" w:evenVBand="0" w:oddHBand="0" w:evenHBand="0" w:firstRowFirstColumn="0" w:firstRowLastColumn="0" w:lastRowFirstColumn="0" w:lastRowLastColumn="0"/>
-            <w:tcW w:w="1787" w:type="dxa"/>
-          </w:tcPr>
-          <w:p>
-            <w:pPr>
-              <w:ind w:left="0" w:firstLine="0"/>
-              <w:rPr>
-                <w:i/>
-              </w:rPr>
-            </w:pPr>
-          </w:p>
-        </w:tc>
-        <w:tc>
-          <w:tcPr>
-            <w:tcW w:w="1843" w:type="dxa"/>
-          </w:tcPr>
-          <w:p>
-            <w:pPr>
-              <w:ind w:left="0" w:firstLine="0"/>
-              <w:cnfStyle w:val="000000000000" w:firstRow="0" w:lastRow="0" w:firstColumn="0" w:lastColumn="0" w:oddVBand="0" w:evenVBand="0" w:oddHBand="0" w:evenHBand="0" w:firstRowFirstColumn="0" w:firstRowLastColumn="0" w:lastRowFirstColumn="0" w:lastRowLastColumn="0"/>
               <w:rPr>
                 <w:i/>
               </w:rPr>
@@ -4538,9 +5083,8 @@
         <w:tc>
           <w:tcPr>
             <w:cnfStyle w:val="001000000000" w:firstRow="0" w:lastRow="0" w:firstColumn="1" w:lastColumn="0" w:oddVBand="0" w:evenVBand="0" w:oddHBand="0" w:evenHBand="0" w:firstRowFirstColumn="0" w:firstRowLastColumn="0" w:lastRowFirstColumn="0" w:lastRowLastColumn="0"/>
-            <w:tcW w:w="7939" w:type="dxa"/>
-            <w:gridSpan w:val="4"/>
-            <w:vAlign w:val="center"/>
+            <w:tcW w:w="9302" w:type="dxa"/>
+            <w:gridSpan w:val="2"/>
           </w:tcPr>
           <w:p>
             <w:pPr>
@@ -4561,7 +5105,7 @@
         <w:tc>
           <w:tcPr>
             <w:cnfStyle w:val="000010000000" w:firstRow="0" w:lastRow="0" w:firstColumn="0" w:lastColumn="0" w:oddVBand="1" w:evenVBand="0" w:oddHBand="0" w:evenHBand="0" w:firstRowFirstColumn="0" w:firstRowLastColumn="0" w:lastRowFirstColumn="0" w:lastRowLastColumn="0"/>
-            <w:tcW w:w="1843" w:type="dxa"/>
+            <w:tcW w:w="1755" w:type="dxa"/>
           </w:tcPr>
           <w:p>
             <w:pPr>
@@ -4600,7 +5144,6 @@
     <w:p>
       <w:pPr>
         <w:pStyle w:val="PSI-Normal"/>
-        <w:ind w:left="360" w:firstLine="0"/>
       </w:pPr>
     </w:p>
     <w:p>
@@ -4612,7 +5155,7 @@
         </w:numPr>
       </w:pPr>
       <w:r>
-        <w:t xml:space="preserve">Datos erróneos: </w:t>
+        <w:t xml:space="preserve">Comprobación de en los datos: </w:t>
       </w:r>
     </w:p>
     <w:p>
@@ -4623,16 +5166,15 @@
     <w:tbl>
       <w:tblPr>
         <w:tblStyle w:val="Cuadrculamedia1-nfasis3"/>
-        <w:tblW w:w="9782" w:type="dxa"/>
-        <w:tblInd w:w="-318" w:type="dxa"/>
+        <w:tblW w:w="11057" w:type="dxa"/>
+        <w:tblInd w:w="-1026" w:type="dxa"/>
+        <w:tblLayout w:type="fixed"/>
         <w:tblLook w:val="0280" w:firstRow="0" w:lastRow="0" w:firstColumn="1" w:lastColumn="0" w:noHBand="1" w:noVBand="0"/>
       </w:tblPr>
       <w:tblGrid>
-        <w:gridCol w:w="2337"/>
-        <w:gridCol w:w="2089"/>
-        <w:gridCol w:w="1726"/>
-        <w:gridCol w:w="1787"/>
-        <w:gridCol w:w="1843"/>
+        <w:gridCol w:w="3261"/>
+        <w:gridCol w:w="6095"/>
+        <w:gridCol w:w="1701"/>
       </w:tblGrid>
       <w:tr>
         <w:trPr>
@@ -4641,8 +5183,35 @@
         <w:tc>
           <w:tcPr>
             <w:cnfStyle w:val="001000000000" w:firstRow="0" w:lastRow="0" w:firstColumn="1" w:lastColumn="0" w:oddVBand="0" w:evenVBand="0" w:oddHBand="0" w:evenHBand="0" w:firstRowFirstColumn="0" w:firstRowLastColumn="0" w:lastRowFirstColumn="0" w:lastRowLastColumn="0"/>
-            <w:tcW w:w="7939" w:type="dxa"/>
-            <w:gridSpan w:val="4"/>
+            <w:tcW w:w="3261" w:type="dxa"/>
+            <w:vAlign w:val="center"/>
+          </w:tcPr>
+          <w:p>
+            <w:pPr>
+              <w:ind w:left="0" w:firstLine="0"/>
+              <w:rPr>
+                <w:i/>
+              </w:rPr>
+            </w:pPr>
+            <w:r>
+              <w:rPr>
+                <w:i/>
+              </w:rPr>
+              <w:t xml:space="preserve">Campo bajo el </w:t>
+            </w:r>
+            <w:r>
+              <w:rPr>
+                <w:i/>
+              </w:rPr>
+              <w:t>análisis</w:t>
+            </w:r>
+          </w:p>
+        </w:tc>
+        <w:tc>
+          <w:tcPr>
+            <w:cnfStyle w:val="000010000000" w:firstRow="0" w:lastRow="0" w:firstColumn="0" w:lastColumn="0" w:oddVBand="1" w:evenVBand="0" w:oddHBand="0" w:evenHBand="0" w:firstRowFirstColumn="0" w:firstRowLastColumn="0" w:lastRowFirstColumn="0" w:lastRowLastColumn="0"/>
+            <w:tcW w:w="7796" w:type="dxa"/>
+            <w:gridSpan w:val="2"/>
             <w:vAlign w:val="center"/>
           </w:tcPr>
           <w:p>
@@ -4650,32 +5219,14 @@
               <w:ind w:left="0" w:firstLine="0"/>
               <w:jc w:val="center"/>
               <w:rPr>
-                <w:b w:val="0"/>
-              </w:rPr>
-            </w:pPr>
-            <w:r>
-              <w:t>Valores</w:t>
-            </w:r>
-          </w:p>
-        </w:tc>
-        <w:tc>
-          <w:tcPr>
-            <w:cnfStyle w:val="000010000000" w:firstRow="0" w:lastRow="0" w:firstColumn="0" w:lastColumn="0" w:oddVBand="1" w:evenVBand="0" w:oddHBand="0" w:evenHBand="0" w:firstRowFirstColumn="0" w:firstRowLastColumn="0" w:lastRowFirstColumn="0" w:lastRowLastColumn="0"/>
-            <w:tcW w:w="1843" w:type="dxa"/>
-            <w:vMerge w:val="restart"/>
-            <w:vAlign w:val="center"/>
-          </w:tcPr>
-          <w:p>
-            <w:pPr>
-              <w:ind w:left="0" w:firstLine="0"/>
-              <w:jc w:val="center"/>
-              <w:rPr>
                 <w:b/>
+                <w:i/>
               </w:rPr>
             </w:pPr>
             <w:r>
               <w:rPr>
                 <w:b/>
+                <w:i/>
               </w:rPr>
               <w:t>Resultado</w:t>
             </w:r>
@@ -4689,99 +5240,40 @@
         <w:tc>
           <w:tcPr>
             <w:cnfStyle w:val="001000000000" w:firstRow="0" w:lastRow="0" w:firstColumn="1" w:lastColumn="0" w:oddVBand="0" w:evenVBand="0" w:oddHBand="0" w:evenHBand="0" w:firstRowFirstColumn="0" w:firstRowLastColumn="0" w:lastRowFirstColumn="0" w:lastRowLastColumn="0"/>
-            <w:tcW w:w="2337" w:type="dxa"/>
-            <w:vAlign w:val="center"/>
+            <w:tcW w:w="3261" w:type="dxa"/>
           </w:tcPr>
           <w:p>
             <w:pPr>
               <w:ind w:left="0" w:firstLine="0"/>
-              <w:jc w:val="center"/>
-            </w:pPr>
-            <w:r>
-              <w:t>Nombre</w:t>
+              <w:rPr>
+                <w:b w:val="0"/>
+                <w:i/>
+              </w:rPr>
+            </w:pPr>
+            <w:r>
+              <w:rPr>
+                <w:b w:val="0"/>
+                <w:i/>
+              </w:rPr>
+              <w:t>Tipo</w:t>
             </w:r>
           </w:p>
         </w:tc>
         <w:tc>
           <w:tcPr>
             <w:cnfStyle w:val="000010000000" w:firstRow="0" w:lastRow="0" w:firstColumn="0" w:lastColumn="0" w:oddVBand="1" w:evenVBand="0" w:oddHBand="0" w:evenHBand="0" w:firstRowFirstColumn="0" w:firstRowLastColumn="0" w:lastRowFirstColumn="0" w:lastRowLastColumn="0"/>
-            <w:tcW w:w="2089" w:type="dxa"/>
-            <w:vAlign w:val="center"/>
+            <w:tcW w:w="7796" w:type="dxa"/>
+            <w:gridSpan w:val="2"/>
           </w:tcPr>
           <w:p>
             <w:pPr>
               <w:ind w:left="0" w:firstLine="0"/>
-              <w:jc w:val="center"/>
-              <w:rPr>
-                <w:b/>
-              </w:rPr>
-            </w:pPr>
-            <w:r>
-              <w:rPr>
-                <w:b/>
-              </w:rPr>
-              <w:t>Email Valoraciones</w:t>
-            </w:r>
-          </w:p>
-        </w:tc>
-        <w:tc>
-          <w:tcPr>
-            <w:tcW w:w="1726" w:type="dxa"/>
-            <w:vAlign w:val="center"/>
-          </w:tcPr>
-          <w:p>
-            <w:pPr>
-              <w:ind w:left="0" w:firstLine="0"/>
-              <w:jc w:val="center"/>
-              <w:cnfStyle w:val="000000000000" w:firstRow="0" w:lastRow="0" w:firstColumn="0" w:lastColumn="0" w:oddVBand="0" w:evenVBand="0" w:oddHBand="0" w:evenHBand="0" w:firstRowFirstColumn="0" w:firstRowLastColumn="0" w:lastRowFirstColumn="0" w:lastRowLastColumn="0"/>
-              <w:rPr>
-                <w:b/>
-              </w:rPr>
-            </w:pPr>
-            <w:r>
-              <w:rPr>
-                <w:b/>
-              </w:rPr>
-              <w:t>Encargado</w:t>
-            </w:r>
-          </w:p>
-        </w:tc>
-        <w:tc>
-          <w:tcPr>
-            <w:cnfStyle w:val="000010000000" w:firstRow="0" w:lastRow="0" w:firstColumn="0" w:lastColumn="0" w:oddVBand="1" w:evenVBand="0" w:oddHBand="0" w:evenHBand="0" w:firstRowFirstColumn="0" w:firstRowLastColumn="0" w:lastRowFirstColumn="0" w:lastRowLastColumn="0"/>
-            <w:tcW w:w="1787" w:type="dxa"/>
-            <w:vAlign w:val="center"/>
-          </w:tcPr>
-          <w:p>
-            <w:pPr>
-              <w:ind w:left="0" w:firstLine="0"/>
-              <w:jc w:val="center"/>
-              <w:rPr>
-                <w:b/>
-              </w:rPr>
-            </w:pPr>
-            <w:r>
-              <w:rPr>
-                <w:b/>
-              </w:rPr>
-              <w:t>Numero Icono</w:t>
-            </w:r>
-          </w:p>
-        </w:tc>
-        <w:tc>
-          <w:tcPr>
-            <w:tcW w:w="1843" w:type="dxa"/>
-            <w:vMerge/>
-          </w:tcPr>
-          <w:p>
-            <w:pPr>
-              <w:ind w:left="0" w:firstLine="0"/>
-              <w:cnfStyle w:val="000000000000" w:firstRow="0" w:lastRow="0" w:firstColumn="0" w:lastColumn="0" w:oddVBand="0" w:evenVBand="0" w:oddHBand="0" w:evenHBand="0" w:firstRowFirstColumn="0" w:firstRowLastColumn="0" w:lastRowFirstColumn="0" w:lastRowLastColumn="0"/>
-              <w:rPr>
-                <w:b/>
+              <w:rPr>
                 <w:i/>
               </w:rPr>
             </w:pPr>
+            <w:bookmarkStart w:id="23" w:name="_GoBack"/>
+            <w:bookmarkEnd w:id="23"/>
           </w:p>
         </w:tc>
       </w:tr>
@@ -4792,61 +5284,34 @@
         <w:tc>
           <w:tcPr>
             <w:cnfStyle w:val="001000000000" w:firstRow="0" w:lastRow="0" w:firstColumn="1" w:lastColumn="0" w:oddVBand="0" w:evenVBand="0" w:oddHBand="0" w:evenHBand="0" w:firstRowFirstColumn="0" w:firstRowLastColumn="0" w:lastRowFirstColumn="0" w:lastRowLastColumn="0"/>
-            <w:tcW w:w="2337" w:type="dxa"/>
+            <w:tcW w:w="3261" w:type="dxa"/>
           </w:tcPr>
           <w:p>
             <w:pPr>
               <w:ind w:left="0" w:firstLine="0"/>
               <w:rPr>
                 <w:b w:val="0"/>
-              </w:rPr>
-            </w:pPr>
+                <w:i/>
+              </w:rPr>
+            </w:pPr>
+            <w:r>
+              <w:rPr>
+                <w:b w:val="0"/>
+                <w:i/>
+              </w:rPr>
+              <w:t>Vencimiento</w:t>
+            </w:r>
           </w:p>
         </w:tc>
         <w:tc>
           <w:tcPr>
             <w:cnfStyle w:val="000010000000" w:firstRow="0" w:lastRow="0" w:firstColumn="0" w:lastColumn="0" w:oddVBand="1" w:evenVBand="0" w:oddHBand="0" w:evenHBand="0" w:firstRowFirstColumn="0" w:firstRowLastColumn="0" w:lastRowFirstColumn="0" w:lastRowLastColumn="0"/>
-            <w:tcW w:w="2089" w:type="dxa"/>
+            <w:tcW w:w="7796" w:type="dxa"/>
+            <w:gridSpan w:val="2"/>
           </w:tcPr>
           <w:p>
             <w:pPr>
               <w:ind w:left="0" w:firstLine="0"/>
-            </w:pPr>
-          </w:p>
-        </w:tc>
-        <w:tc>
-          <w:tcPr>
-            <w:tcW w:w="1726" w:type="dxa"/>
-          </w:tcPr>
-          <w:p>
-            <w:pPr>
-              <w:ind w:left="0" w:firstLine="0"/>
-              <w:cnfStyle w:val="000000000000" w:firstRow="0" w:lastRow="0" w:firstColumn="0" w:lastColumn="0" w:oddVBand="0" w:evenVBand="0" w:oddHBand="0" w:evenHBand="0" w:firstRowFirstColumn="0" w:firstRowLastColumn="0" w:lastRowFirstColumn="0" w:lastRowLastColumn="0"/>
-            </w:pPr>
-          </w:p>
-        </w:tc>
-        <w:tc>
-          <w:tcPr>
-            <w:cnfStyle w:val="000010000000" w:firstRow="0" w:lastRow="0" w:firstColumn="0" w:lastColumn="0" w:oddVBand="1" w:evenVBand="0" w:oddHBand="0" w:evenHBand="0" w:firstRowFirstColumn="0" w:firstRowLastColumn="0" w:lastRowFirstColumn="0" w:lastRowLastColumn="0"/>
-            <w:tcW w:w="1787" w:type="dxa"/>
-          </w:tcPr>
-          <w:p>
-            <w:pPr>
-              <w:ind w:left="0" w:firstLine="0"/>
-              <w:rPr>
-                <w:i/>
-              </w:rPr>
-            </w:pPr>
-          </w:p>
-        </w:tc>
-        <w:tc>
-          <w:tcPr>
-            <w:tcW w:w="1843" w:type="dxa"/>
-          </w:tcPr>
-          <w:p>
-            <w:pPr>
-              <w:ind w:left="0" w:firstLine="0"/>
-              <w:cnfStyle w:val="000000000000" w:firstRow="0" w:lastRow="0" w:firstColumn="0" w:lastColumn="0" w:oddVBand="0" w:evenVBand="0" w:oddHBand="0" w:evenHBand="0" w:firstRowFirstColumn="0" w:firstRowLastColumn="0" w:lastRowFirstColumn="0" w:lastRowLastColumn="0"/>
               <w:rPr>
                 <w:i/>
               </w:rPr>
@@ -4861,78 +5326,8 @@
         <w:tc>
           <w:tcPr>
             <w:cnfStyle w:val="001000000000" w:firstRow="0" w:lastRow="0" w:firstColumn="1" w:lastColumn="0" w:oddVBand="0" w:evenVBand="0" w:oddHBand="0" w:evenHBand="0" w:firstRowFirstColumn="0" w:firstRowLastColumn="0" w:lastRowFirstColumn="0" w:lastRowLastColumn="0"/>
-            <w:tcW w:w="2337" w:type="dxa"/>
-          </w:tcPr>
-          <w:p>
-            <w:pPr>
-              <w:ind w:left="0" w:firstLine="0"/>
-              <w:rPr>
-                <w:b w:val="0"/>
-              </w:rPr>
-            </w:pPr>
-          </w:p>
-        </w:tc>
-        <w:tc>
-          <w:tcPr>
-            <w:cnfStyle w:val="000010000000" w:firstRow="0" w:lastRow="0" w:firstColumn="0" w:lastColumn="0" w:oddVBand="1" w:evenVBand="0" w:oddHBand="0" w:evenHBand="0" w:firstRowFirstColumn="0" w:firstRowLastColumn="0" w:lastRowFirstColumn="0" w:lastRowLastColumn="0"/>
-            <w:tcW w:w="2089" w:type="dxa"/>
-          </w:tcPr>
-          <w:p>
-            <w:pPr>
-              <w:ind w:left="0" w:firstLine="0"/>
-            </w:pPr>
-          </w:p>
-        </w:tc>
-        <w:tc>
-          <w:tcPr>
-            <w:tcW w:w="1726" w:type="dxa"/>
-          </w:tcPr>
-          <w:p>
-            <w:pPr>
-              <w:ind w:left="0" w:firstLine="0"/>
-              <w:cnfStyle w:val="000000000000" w:firstRow="0" w:lastRow="0" w:firstColumn="0" w:lastColumn="0" w:oddVBand="0" w:evenVBand="0" w:oddHBand="0" w:evenHBand="0" w:firstRowFirstColumn="0" w:firstRowLastColumn="0" w:lastRowFirstColumn="0" w:lastRowLastColumn="0"/>
-            </w:pPr>
-          </w:p>
-        </w:tc>
-        <w:tc>
-          <w:tcPr>
-            <w:cnfStyle w:val="000010000000" w:firstRow="0" w:lastRow="0" w:firstColumn="0" w:lastColumn="0" w:oddVBand="1" w:evenVBand="0" w:oddHBand="0" w:evenHBand="0" w:firstRowFirstColumn="0" w:firstRowLastColumn="0" w:lastRowFirstColumn="0" w:lastRowLastColumn="0"/>
-            <w:tcW w:w="1787" w:type="dxa"/>
-          </w:tcPr>
-          <w:p>
-            <w:pPr>
-              <w:ind w:left="0" w:firstLine="0"/>
-              <w:rPr>
-                <w:i/>
-              </w:rPr>
-            </w:pPr>
-          </w:p>
-        </w:tc>
-        <w:tc>
-          <w:tcPr>
-            <w:tcW w:w="1843" w:type="dxa"/>
-          </w:tcPr>
-          <w:p>
-            <w:pPr>
-              <w:ind w:left="0" w:firstLine="0"/>
-              <w:cnfStyle w:val="000000000000" w:firstRow="0" w:lastRow="0" w:firstColumn="0" w:lastColumn="0" w:oddVBand="0" w:evenVBand="0" w:oddHBand="0" w:evenHBand="0" w:firstRowFirstColumn="0" w:firstRowLastColumn="0" w:lastRowFirstColumn="0" w:lastRowLastColumn="0"/>
-              <w:rPr>
-                <w:i/>
-              </w:rPr>
-            </w:pPr>
-          </w:p>
-        </w:tc>
-      </w:tr>
-      <w:tr>
-        <w:trPr>
-          <w:trHeight w:val="340"/>
-        </w:trPr>
-        <w:tc>
-          <w:tcPr>
-            <w:cnfStyle w:val="001000000000" w:firstRow="0" w:lastRow="0" w:firstColumn="1" w:lastColumn="0" w:oddVBand="0" w:evenVBand="0" w:oddHBand="0" w:evenHBand="0" w:firstRowFirstColumn="0" w:firstRowLastColumn="0" w:lastRowFirstColumn="0" w:lastRowLastColumn="0"/>
-            <w:tcW w:w="7939" w:type="dxa"/>
-            <w:gridSpan w:val="4"/>
-            <w:vAlign w:val="center"/>
+            <w:tcW w:w="9356" w:type="dxa"/>
+            <w:gridSpan w:val="2"/>
           </w:tcPr>
           <w:p>
             <w:pPr>
@@ -4953,398 +5348,7 @@
         <w:tc>
           <w:tcPr>
             <w:cnfStyle w:val="000010000000" w:firstRow="0" w:lastRow="0" w:firstColumn="0" w:lastColumn="0" w:oddVBand="1" w:evenVBand="0" w:oddHBand="0" w:evenHBand="0" w:firstRowFirstColumn="0" w:firstRowLastColumn="0" w:lastRowFirstColumn="0" w:lastRowLastColumn="0"/>
-            <w:tcW w:w="1843" w:type="dxa"/>
-          </w:tcPr>
-          <w:p>
-            <w:pPr>
-              <w:ind w:left="0" w:firstLine="0"/>
-              <w:jc w:val="center"/>
-              <w:rPr>
-                <w:i/>
-              </w:rPr>
-            </w:pPr>
-            <w:proofErr w:type="spellStart"/>
-            <w:r>
-              <w:rPr>
-                <w:i/>
-              </w:rPr>
-              <w:t>Aprob</w:t>
-            </w:r>
-            <w:proofErr w:type="spellEnd"/>
-            <w:r>
-              <w:rPr>
-                <w:i/>
-              </w:rPr>
-              <w:t>/</w:t>
-            </w:r>
-            <w:proofErr w:type="spellStart"/>
-            <w:r>
-              <w:rPr>
-                <w:i/>
-              </w:rPr>
-              <w:t>Desapr</w:t>
-            </w:r>
-            <w:proofErr w:type="spellEnd"/>
-          </w:p>
-        </w:tc>
-      </w:tr>
-    </w:tbl>
-    <w:p>
-      <w:pPr>
-        <w:pStyle w:val="PSI-Normal"/>
-      </w:pPr>
-    </w:p>
-    <w:p>
-      <w:pPr>
-        <w:pStyle w:val="PSI-Normal"/>
-        <w:numPr>
-          <w:ilvl w:val="0"/>
-          <w:numId w:val="22"/>
-        </w:numPr>
-      </w:pPr>
-      <w:r>
-        <w:t xml:space="preserve">Comprobación de en los datos: </w:t>
-      </w:r>
-    </w:p>
-    <w:p>
-      <w:pPr>
-        <w:pStyle w:val="PSI-Normal"/>
-      </w:pPr>
-    </w:p>
-    <w:tbl>
-      <w:tblPr>
-        <w:tblStyle w:val="Cuadrculamedia1-nfasis3"/>
-        <w:tblW w:w="9782" w:type="dxa"/>
-        <w:tblInd w:w="-318" w:type="dxa"/>
-        <w:tblLook w:val="0280" w:firstRow="0" w:lastRow="0" w:firstColumn="1" w:lastColumn="0" w:noHBand="1" w:noVBand="0"/>
-      </w:tblPr>
-      <w:tblGrid>
-        <w:gridCol w:w="2337"/>
-        <w:gridCol w:w="2089"/>
-        <w:gridCol w:w="1726"/>
-        <w:gridCol w:w="1787"/>
-        <w:gridCol w:w="1843"/>
-      </w:tblGrid>
-      <w:tr>
-        <w:trPr>
-          <w:trHeight w:val="340"/>
-        </w:trPr>
-        <w:tc>
-          <w:tcPr>
-            <w:cnfStyle w:val="001000000000" w:firstRow="0" w:lastRow="0" w:firstColumn="1" w:lastColumn="0" w:oddVBand="0" w:evenVBand="0" w:oddHBand="0" w:evenHBand="0" w:firstRowFirstColumn="0" w:firstRowLastColumn="0" w:lastRowFirstColumn="0" w:lastRowLastColumn="0"/>
-            <w:tcW w:w="7939" w:type="dxa"/>
-            <w:gridSpan w:val="4"/>
-            <w:vAlign w:val="center"/>
-          </w:tcPr>
-          <w:p>
-            <w:pPr>
-              <w:ind w:left="0" w:firstLine="0"/>
-              <w:jc w:val="center"/>
-              <w:rPr>
-                <w:b w:val="0"/>
-              </w:rPr>
-            </w:pPr>
-            <w:r>
-              <w:t>Valores</w:t>
-            </w:r>
-          </w:p>
-        </w:tc>
-        <w:tc>
-          <w:tcPr>
-            <w:cnfStyle w:val="000010000000" w:firstRow="0" w:lastRow="0" w:firstColumn="0" w:lastColumn="0" w:oddVBand="1" w:evenVBand="0" w:oddHBand="0" w:evenHBand="0" w:firstRowFirstColumn="0" w:firstRowLastColumn="0" w:lastRowFirstColumn="0" w:lastRowLastColumn="0"/>
-            <w:tcW w:w="1843" w:type="dxa"/>
-            <w:vMerge w:val="restart"/>
-            <w:vAlign w:val="center"/>
-          </w:tcPr>
-          <w:p>
-            <w:pPr>
-              <w:ind w:left="0" w:firstLine="0"/>
-              <w:jc w:val="center"/>
-              <w:rPr>
-                <w:b/>
-              </w:rPr>
-            </w:pPr>
-            <w:r>
-              <w:rPr>
-                <w:b/>
-              </w:rPr>
-              <w:t>Resultado</w:t>
-            </w:r>
-          </w:p>
-        </w:tc>
-      </w:tr>
-      <w:tr>
-        <w:trPr>
-          <w:trHeight w:val="340"/>
-        </w:trPr>
-        <w:tc>
-          <w:tcPr>
-            <w:cnfStyle w:val="001000000000" w:firstRow="0" w:lastRow="0" w:firstColumn="1" w:lastColumn="0" w:oddVBand="0" w:evenVBand="0" w:oddHBand="0" w:evenHBand="0" w:firstRowFirstColumn="0" w:firstRowLastColumn="0" w:lastRowFirstColumn="0" w:lastRowLastColumn="0"/>
-            <w:tcW w:w="2337" w:type="dxa"/>
-            <w:vAlign w:val="center"/>
-          </w:tcPr>
-          <w:p>
-            <w:pPr>
-              <w:ind w:left="0" w:firstLine="0"/>
-              <w:jc w:val="center"/>
-            </w:pPr>
-            <w:r>
-              <w:t>Nombre</w:t>
-            </w:r>
-          </w:p>
-        </w:tc>
-        <w:tc>
-          <w:tcPr>
-            <w:cnfStyle w:val="000010000000" w:firstRow="0" w:lastRow="0" w:firstColumn="0" w:lastColumn="0" w:oddVBand="1" w:evenVBand="0" w:oddHBand="0" w:evenHBand="0" w:firstRowFirstColumn="0" w:firstRowLastColumn="0" w:lastRowFirstColumn="0" w:lastRowLastColumn="0"/>
-            <w:tcW w:w="2089" w:type="dxa"/>
-            <w:vAlign w:val="center"/>
-          </w:tcPr>
-          <w:p>
-            <w:pPr>
-              <w:ind w:left="0" w:firstLine="0"/>
-              <w:jc w:val="center"/>
-              <w:rPr>
-                <w:b/>
-              </w:rPr>
-            </w:pPr>
-            <w:r>
-              <w:rPr>
-                <w:b/>
-              </w:rPr>
-              <w:t>Email Valoraciones</w:t>
-            </w:r>
-          </w:p>
-        </w:tc>
-        <w:tc>
-          <w:tcPr>
-            <w:tcW w:w="1726" w:type="dxa"/>
-            <w:vAlign w:val="center"/>
-          </w:tcPr>
-          <w:p>
-            <w:pPr>
-              <w:ind w:left="0" w:firstLine="0"/>
-              <w:jc w:val="center"/>
-              <w:cnfStyle w:val="000000000000" w:firstRow="0" w:lastRow="0" w:firstColumn="0" w:lastColumn="0" w:oddVBand="0" w:evenVBand="0" w:oddHBand="0" w:evenHBand="0" w:firstRowFirstColumn="0" w:firstRowLastColumn="0" w:lastRowFirstColumn="0" w:lastRowLastColumn="0"/>
-              <w:rPr>
-                <w:b/>
-              </w:rPr>
-            </w:pPr>
-            <w:r>
-              <w:rPr>
-                <w:b/>
-              </w:rPr>
-              <w:t>Encargado</w:t>
-            </w:r>
-          </w:p>
-        </w:tc>
-        <w:tc>
-          <w:tcPr>
-            <w:cnfStyle w:val="000010000000" w:firstRow="0" w:lastRow="0" w:firstColumn="0" w:lastColumn="0" w:oddVBand="1" w:evenVBand="0" w:oddHBand="0" w:evenHBand="0" w:firstRowFirstColumn="0" w:firstRowLastColumn="0" w:lastRowFirstColumn="0" w:lastRowLastColumn="0"/>
-            <w:tcW w:w="1787" w:type="dxa"/>
-            <w:vAlign w:val="center"/>
-          </w:tcPr>
-          <w:p>
-            <w:pPr>
-              <w:ind w:left="0" w:firstLine="0"/>
-              <w:jc w:val="center"/>
-              <w:rPr>
-                <w:b/>
-              </w:rPr>
-            </w:pPr>
-            <w:r>
-              <w:rPr>
-                <w:b/>
-              </w:rPr>
-              <w:t>Numero Icono</w:t>
-            </w:r>
-          </w:p>
-        </w:tc>
-        <w:tc>
-          <w:tcPr>
-            <w:tcW w:w="1843" w:type="dxa"/>
-            <w:vMerge/>
-          </w:tcPr>
-          <w:p>
-            <w:pPr>
-              <w:ind w:left="0" w:firstLine="0"/>
-              <w:cnfStyle w:val="000000000000" w:firstRow="0" w:lastRow="0" w:firstColumn="0" w:lastColumn="0" w:oddVBand="0" w:evenVBand="0" w:oddHBand="0" w:evenHBand="0" w:firstRowFirstColumn="0" w:firstRowLastColumn="0" w:lastRowFirstColumn="0" w:lastRowLastColumn="0"/>
-              <w:rPr>
-                <w:b/>
-                <w:i/>
-              </w:rPr>
-            </w:pPr>
-          </w:p>
-        </w:tc>
-      </w:tr>
-      <w:tr>
-        <w:trPr>
-          <w:trHeight w:val="359"/>
-        </w:trPr>
-        <w:tc>
-          <w:tcPr>
-            <w:cnfStyle w:val="001000000000" w:firstRow="0" w:lastRow="0" w:firstColumn="1" w:lastColumn="0" w:oddVBand="0" w:evenVBand="0" w:oddHBand="0" w:evenHBand="0" w:firstRowFirstColumn="0" w:firstRowLastColumn="0" w:lastRowFirstColumn="0" w:lastRowLastColumn="0"/>
-            <w:tcW w:w="2337" w:type="dxa"/>
-          </w:tcPr>
-          <w:p>
-            <w:pPr>
-              <w:ind w:left="0" w:firstLine="0"/>
-              <w:rPr>
-                <w:b w:val="0"/>
-              </w:rPr>
-            </w:pPr>
-          </w:p>
-        </w:tc>
-        <w:tc>
-          <w:tcPr>
-            <w:cnfStyle w:val="000010000000" w:firstRow="0" w:lastRow="0" w:firstColumn="0" w:lastColumn="0" w:oddVBand="1" w:evenVBand="0" w:oddHBand="0" w:evenHBand="0" w:firstRowFirstColumn="0" w:firstRowLastColumn="0" w:lastRowFirstColumn="0" w:lastRowLastColumn="0"/>
-            <w:tcW w:w="2089" w:type="dxa"/>
-          </w:tcPr>
-          <w:p>
-            <w:pPr>
-              <w:ind w:left="0" w:firstLine="0"/>
-            </w:pPr>
-          </w:p>
-        </w:tc>
-        <w:tc>
-          <w:tcPr>
-            <w:tcW w:w="1726" w:type="dxa"/>
-          </w:tcPr>
-          <w:p>
-            <w:pPr>
-              <w:ind w:left="0" w:firstLine="0"/>
-              <w:cnfStyle w:val="000000000000" w:firstRow="0" w:lastRow="0" w:firstColumn="0" w:lastColumn="0" w:oddVBand="0" w:evenVBand="0" w:oddHBand="0" w:evenHBand="0" w:firstRowFirstColumn="0" w:firstRowLastColumn="0" w:lastRowFirstColumn="0" w:lastRowLastColumn="0"/>
-            </w:pPr>
-          </w:p>
-        </w:tc>
-        <w:tc>
-          <w:tcPr>
-            <w:cnfStyle w:val="000010000000" w:firstRow="0" w:lastRow="0" w:firstColumn="0" w:lastColumn="0" w:oddVBand="1" w:evenVBand="0" w:oddHBand="0" w:evenHBand="0" w:firstRowFirstColumn="0" w:firstRowLastColumn="0" w:lastRowFirstColumn="0" w:lastRowLastColumn="0"/>
-            <w:tcW w:w="1787" w:type="dxa"/>
-          </w:tcPr>
-          <w:p>
-            <w:pPr>
-              <w:ind w:left="0" w:firstLine="0"/>
-              <w:rPr>
-                <w:i/>
-              </w:rPr>
-            </w:pPr>
-          </w:p>
-        </w:tc>
-        <w:tc>
-          <w:tcPr>
-            <w:tcW w:w="1843" w:type="dxa"/>
-          </w:tcPr>
-          <w:p>
-            <w:pPr>
-              <w:ind w:left="0" w:firstLine="0"/>
-              <w:cnfStyle w:val="000000000000" w:firstRow="0" w:lastRow="0" w:firstColumn="0" w:lastColumn="0" w:oddVBand="0" w:evenVBand="0" w:oddHBand="0" w:evenHBand="0" w:firstRowFirstColumn="0" w:firstRowLastColumn="0" w:lastRowFirstColumn="0" w:lastRowLastColumn="0"/>
-              <w:rPr>
-                <w:i/>
-              </w:rPr>
-            </w:pPr>
-          </w:p>
-        </w:tc>
-      </w:tr>
-      <w:tr>
-        <w:trPr>
-          <w:trHeight w:val="340"/>
-        </w:trPr>
-        <w:tc>
-          <w:tcPr>
-            <w:cnfStyle w:val="001000000000" w:firstRow="0" w:lastRow="0" w:firstColumn="1" w:lastColumn="0" w:oddVBand="0" w:evenVBand="0" w:oddHBand="0" w:evenHBand="0" w:firstRowFirstColumn="0" w:firstRowLastColumn="0" w:lastRowFirstColumn="0" w:lastRowLastColumn="0"/>
-            <w:tcW w:w="2337" w:type="dxa"/>
-          </w:tcPr>
-          <w:p>
-            <w:pPr>
-              <w:ind w:left="0" w:firstLine="0"/>
-              <w:rPr>
-                <w:b w:val="0"/>
-              </w:rPr>
-            </w:pPr>
-          </w:p>
-        </w:tc>
-        <w:tc>
-          <w:tcPr>
-            <w:cnfStyle w:val="000010000000" w:firstRow="0" w:lastRow="0" w:firstColumn="0" w:lastColumn="0" w:oddVBand="1" w:evenVBand="0" w:oddHBand="0" w:evenHBand="0" w:firstRowFirstColumn="0" w:firstRowLastColumn="0" w:lastRowFirstColumn="0" w:lastRowLastColumn="0"/>
-            <w:tcW w:w="2089" w:type="dxa"/>
-          </w:tcPr>
-          <w:p>
-            <w:pPr>
-              <w:ind w:left="0" w:firstLine="0"/>
-            </w:pPr>
-          </w:p>
-        </w:tc>
-        <w:tc>
-          <w:tcPr>
-            <w:tcW w:w="1726" w:type="dxa"/>
-          </w:tcPr>
-          <w:p>
-            <w:pPr>
-              <w:ind w:left="0" w:firstLine="0"/>
-              <w:cnfStyle w:val="000000000000" w:firstRow="0" w:lastRow="0" w:firstColumn="0" w:lastColumn="0" w:oddVBand="0" w:evenVBand="0" w:oddHBand="0" w:evenHBand="0" w:firstRowFirstColumn="0" w:firstRowLastColumn="0" w:lastRowFirstColumn="0" w:lastRowLastColumn="0"/>
-            </w:pPr>
-          </w:p>
-        </w:tc>
-        <w:tc>
-          <w:tcPr>
-            <w:cnfStyle w:val="000010000000" w:firstRow="0" w:lastRow="0" w:firstColumn="0" w:lastColumn="0" w:oddVBand="1" w:evenVBand="0" w:oddHBand="0" w:evenHBand="0" w:firstRowFirstColumn="0" w:firstRowLastColumn="0" w:lastRowFirstColumn="0" w:lastRowLastColumn="0"/>
-            <w:tcW w:w="1787" w:type="dxa"/>
-          </w:tcPr>
-          <w:p>
-            <w:pPr>
-              <w:ind w:left="0" w:firstLine="0"/>
-              <w:rPr>
-                <w:i/>
-              </w:rPr>
-            </w:pPr>
-          </w:p>
-        </w:tc>
-        <w:tc>
-          <w:tcPr>
-            <w:tcW w:w="1843" w:type="dxa"/>
-          </w:tcPr>
-          <w:p>
-            <w:pPr>
-              <w:ind w:left="0" w:firstLine="0"/>
-              <w:cnfStyle w:val="000000000000" w:firstRow="0" w:lastRow="0" w:firstColumn="0" w:lastColumn="0" w:oddVBand="0" w:evenVBand="0" w:oddHBand="0" w:evenHBand="0" w:firstRowFirstColumn="0" w:firstRowLastColumn="0" w:lastRowFirstColumn="0" w:lastRowLastColumn="0"/>
-              <w:rPr>
-                <w:i/>
-              </w:rPr>
-            </w:pPr>
-          </w:p>
-        </w:tc>
-      </w:tr>
-      <w:tr>
-        <w:trPr>
-          <w:trHeight w:val="340"/>
-        </w:trPr>
-        <w:tc>
-          <w:tcPr>
-            <w:cnfStyle w:val="001000000000" w:firstRow="0" w:lastRow="0" w:firstColumn="1" w:lastColumn="0" w:oddVBand="0" w:evenVBand="0" w:oddHBand="0" w:evenHBand="0" w:firstRowFirstColumn="0" w:firstRowLastColumn="0" w:lastRowFirstColumn="0" w:lastRowLastColumn="0"/>
-            <w:tcW w:w="7939" w:type="dxa"/>
-            <w:gridSpan w:val="4"/>
-            <w:vAlign w:val="center"/>
-          </w:tcPr>
-          <w:p>
-            <w:pPr>
-              <w:ind w:left="0" w:firstLine="0"/>
-              <w:jc w:val="right"/>
-              <w:rPr>
-                <w:i/>
-              </w:rPr>
-            </w:pPr>
-            <w:r>
-              <w:rPr>
-                <w:i/>
-              </w:rPr>
-              <w:t>Resultado del elemento de pruebas</w:t>
-            </w:r>
-          </w:p>
-        </w:tc>
-        <w:tc>
-          <w:tcPr>
-            <w:cnfStyle w:val="000010000000" w:firstRow="0" w:lastRow="0" w:firstColumn="0" w:lastColumn="0" w:oddVBand="1" w:evenVBand="0" w:oddHBand="0" w:evenHBand="0" w:firstRowFirstColumn="0" w:firstRowLastColumn="0" w:lastRowFirstColumn="0" w:lastRowLastColumn="0"/>
-            <w:tcW w:w="1843" w:type="dxa"/>
+            <w:tcW w:w="1701" w:type="dxa"/>
           </w:tcPr>
           <w:p>
             <w:pPr>
@@ -12874,7 +12878,7 @@
 </file>
 
 <file path=customXml/itemProps2.xml><?xml version="1.0" encoding="utf-8"?>
-<ds:datastoreItem xmlns:ds="http://schemas.openxmlformats.org/officeDocument/2006/customXml" ds:itemID="{15C007A6-7E0E-478E-9283-EBB1681E8C76}">
+<ds:datastoreItem xmlns:ds="http://schemas.openxmlformats.org/officeDocument/2006/customXml" ds:itemID="{19CC333E-ACD6-4DE1-A04E-290CCDC519FA}">
   <ds:schemaRefs>
     <ds:schemaRef ds:uri="http://schemas.openxmlformats.org/officeDocument/2006/bibliography"/>
   </ds:schemaRefs>

</xml_diff>